<commit_message>
updated testing readme and test plan version
</commit_message>
<xml_diff>
--- a/testing/flora-test-plan.docx
+++ b/testing/flora-test-plan.docx
@@ -334,7 +334,7 @@
               </mc:Choice>
               <mc:Fallback>
                 <w:pict>
-                  <v:group w14:anchorId="5769952A" id="Group 126" o:spid="_x0000_s1026" style="position:absolute;margin-left:0;margin-top:0;width:540pt;height:556.55pt;z-index:-251650048;mso-width-percent:1154;mso-height-percent:670;mso-top-percent:45;mso-position-horizontal:center;mso-position-horizontal-relative:margin;mso-position-vertical-relative:page;mso-width-percent:1154;mso-height-percent:670;mso-top-percent:45;mso-width-relative:margin" coordsize="55613,54044" o:gfxdata="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">
+                  <v:group w14:anchorId="5769952A" id="Group 126" o:spid="_x0000_s1026" style="position:absolute;margin-left:0;margin-top:0;width:540pt;height:556.55pt;z-index:-251650048;mso-width-percent:1154;mso-height-percent:670;mso-top-percent:45;mso-position-horizontal:center;mso-position-horizontal-relative:margin;mso-position-vertical-relative:page;mso-width-percent:1154;mso-height-percent:670;mso-top-percent:45;mso-width-relative:margin" coordsize="55613,54044" o:gfxdata="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">
                     <o:lock v:ext="edit" aspectratio="t"/>
                     <v:shape id="Freeform 10" o:spid="_x0000_s1027" style="position:absolute;width:55575;height:54044;visibility:visible;mso-wrap-style:square;v-text-anchor:bottom" coordsize="720,700" o:spt="100" o:gfxdata="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" adj="-11796480,,5400" path="m,c,644,,644,,644v23,6,62,14,113,21c250,685,476,700,720,644v,-27,,-27,,-27c720,,720,,720,,,,,,,e" fillcolor="#4d5f78 [2994]" stroked="f">
                       <v:fill color2="#2a3442 [2018]" rotate="t" colors="0 #5d6d85;.5 #485972;1 #334258" focus="100%" type="gradient">
@@ -548,7 +548,7 @@
                     <v:stroke joinstyle="miter"/>
                     <v:path gradientshapeok="t" o:connecttype="rect"/>
                   </v:shapetype>
-                  <v:shape id="Text Box 128" o:spid="_x0000_s1029" type="#_x0000_t202" style="position:absolute;margin-left:0;margin-top:0;width:453pt;height:11.5pt;z-index:251669504;visibility:visible;mso-wrap-style:square;mso-width-percent:1154;mso-height-percent:0;mso-wrap-distance-left:9pt;mso-wrap-distance-top:0;mso-wrap-distance-right:9pt;mso-wrap-distance-bottom:0;mso-position-horizontal:center;mso-position-horizontal-relative:page;mso-position-vertical:bottom;mso-position-vertical-relative:margin;mso-width-percent:1154;mso-height-percent:0;mso-width-relative:margin;mso-height-relative:margin;v-text-anchor:bottom" o:gfxdata="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" filled="f" stroked="f" strokeweight=".5pt">
+                  <v:shape id="Text Box 128" o:spid="_x0000_s1029" type="#_x0000_t202" style="position:absolute;margin-left:0;margin-top:0;width:453pt;height:11.5pt;z-index:251669504;visibility:visible;mso-wrap-style:square;mso-width-percent:1154;mso-height-percent:0;mso-wrap-distance-left:9pt;mso-wrap-distance-top:0;mso-wrap-distance-right:9pt;mso-wrap-distance-bottom:0;mso-position-horizontal:center;mso-position-horizontal-relative:page;mso-position-vertical:bottom;mso-position-vertical-relative:margin;mso-width-percent:1154;mso-height-percent:0;mso-width-relative:margin;mso-height-relative:margin;v-text-anchor:bottom" o:gfxdata="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" filled="f" stroked="f" strokeweight=".5pt">
                     <v:textbox style="mso-fit-shape-to-text:t" inset="1in,0,86.4pt,0">
                       <w:txbxContent>
                         <w:p>
@@ -797,7 +797,7 @@
               </mc:Choice>
               <mc:Fallback>
                 <w:pict>
-                  <v:shape w14:anchorId="7CC16FF3" id="Text Box 129" o:spid="_x0000_s1030" type="#_x0000_t202" style="position:absolute;margin-left:0;margin-top:0;width:453pt;height:38.15pt;z-index:251668480;visibility:visible;mso-wrap-style:square;mso-width-percent:1154;mso-height-percent:0;mso-top-percent:790;mso-wrap-distance-left:9pt;mso-wrap-distance-top:0;mso-wrap-distance-right:9pt;mso-wrap-distance-bottom:0;mso-position-horizontal:center;mso-position-horizontal-relative:page;mso-position-vertical-relative:page;mso-width-percent:1154;mso-height-percent:0;mso-top-percent:790;mso-width-relative:margin;mso-height-relative:margin;v-text-anchor:top" o:gfxdata="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" filled="f" stroked="f" strokeweight=".5pt">
+                  <v:shape w14:anchorId="7CC16FF3" id="Text Box 129" o:spid="_x0000_s1030" type="#_x0000_t202" style="position:absolute;margin-left:0;margin-top:0;width:453pt;height:38.15pt;z-index:251668480;visibility:visible;mso-wrap-style:square;mso-width-percent:1154;mso-height-percent:0;mso-top-percent:790;mso-wrap-distance-left:9pt;mso-wrap-distance-top:0;mso-wrap-distance-right:9pt;mso-wrap-distance-bottom:0;mso-position-horizontal:center;mso-position-horizontal-relative:page;mso-position-vertical-relative:page;mso-width-percent:1154;mso-height-percent:0;mso-top-percent:790;mso-width-relative:margin;mso-height-relative:margin;v-text-anchor:top" o:gfxdata="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" filled="f" stroked="f" strokeweight=".5pt">
                     <v:textbox style="mso-fit-shape-to-text:t" inset="1in,0,86.4pt,0">
                       <w:txbxContent>
                         <w:sdt>
@@ -1013,7 +1013,7 @@
               </mc:Choice>
               <mc:Fallback>
                 <w:pict>
-                  <v:rect w14:anchorId="6215924C" id="Rectangle 130" o:spid="_x0000_s1031" style="position:absolute;margin-left:-4.4pt;margin-top:0;width:46.8pt;height:77.75pt;z-index:251667456;visibility:visible;mso-wrap-style:square;mso-width-percent:76;mso-height-percent:98;mso-top-percent:23;mso-wrap-distance-left:9pt;mso-wrap-distance-top:0;mso-wrap-distance-right:9pt;mso-wrap-distance-bottom:0;mso-position-horizontal:right;mso-position-horizontal-relative:margin;mso-position-vertical-relative:page;mso-width-percent:76;mso-height-percent:98;mso-top-percent:23;mso-width-relative:page;mso-height-relative:page;v-text-anchor:bottom" o:gfxdata="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" fillcolor="#4472c4 [3204]" stroked="f" strokeweight="1pt">
+                  <v:rect w14:anchorId="6215924C" id="Rectangle 130" o:spid="_x0000_s1031" style="position:absolute;margin-left:-4.4pt;margin-top:0;width:46.8pt;height:77.75pt;z-index:251667456;visibility:visible;mso-wrap-style:square;mso-width-percent:76;mso-height-percent:98;mso-top-percent:23;mso-wrap-distance-left:9pt;mso-wrap-distance-top:0;mso-wrap-distance-right:9pt;mso-wrap-distance-bottom:0;mso-position-horizontal:right;mso-position-horizontal-relative:margin;mso-position-vertical-relative:page;mso-width-percent:76;mso-height-percent:98;mso-top-percent:23;mso-width-relative:page;mso-height-relative:page;v-text-anchor:bottom" o:gfxdata="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" fillcolor="#4472c4 [3204]" stroked="f" strokeweight="1pt">
                     <o:lock v:ext="edit" aspectratio="t"/>
                     <v:textbox inset="3.6pt,,3.6pt">
                       <w:txbxContent>
@@ -1073,6 +1073,12 @@
     </w:sdt>
     <w:sdt>
       <w:sdtPr>
+        <w:rPr>
+          <w:rFonts w:ascii="Calibri" w:eastAsia="Calibri" w:hAnsi="Calibri" w:cs="Calibri"/>
+          <w:color w:val="auto"/>
+          <w:sz w:val="22"/>
+          <w:szCs w:val="22"/>
+        </w:rPr>
         <w:id w:val="-434287214"/>
         <w:docPartObj>
           <w:docPartGallery w:val="Table of Contents"/>
@@ -1081,13 +1087,9 @@
       </w:sdtPr>
       <w:sdtEndPr>
         <w:rPr>
-          <w:rFonts w:ascii="Calibri" w:eastAsia="Calibri" w:hAnsi="Calibri" w:cs="Calibri"/>
           <w:b/>
           <w:bCs/>
           <w:noProof/>
-          <w:color w:val="auto"/>
-          <w:sz w:val="22"/>
-          <w:szCs w:val="22"/>
         </w:rPr>
       </w:sdtEndPr>
       <w:sdtContent>
@@ -2597,7 +2599,13 @@
     </w:p>
     <w:p>
       <w:r>
-        <w:t>Testing the accessibility of the AVAlink service for users. Covers all of 1-SW.</w:t>
+        <w:t xml:space="preserve">Testing the accessibility of the </w:t>
+      </w:r>
+      <w:r>
+        <w:t>FloraNet</w:t>
+      </w:r>
+      <w:r>
+        <w:t xml:space="preserve"> service for users. Covers all of 1-SW.</w:t>
       </w:r>
       <w:r>
         <w:t xml:space="preserve"> </w:t>
@@ -2668,7 +2676,13 @@
         </w:numPr>
       </w:pPr>
       <w:r>
-        <w:t>Using a smartphone, connect to the AVAlink Wi-Fi network.</w:t>
+        <w:t xml:space="preserve">Using a smartphone, connect to the </w:t>
+      </w:r>
+      <w:r>
+        <w:t>FloraNet</w:t>
+      </w:r>
+      <w:r>
+        <w:t xml:space="preserve"> Wi-Fi network.</w:t>
       </w:r>
     </w:p>
     <w:p>
@@ -2682,21 +2696,19 @@
       <w:r>
         <w:t xml:space="preserve">Scan the QR code or navigate to </w:t>
       </w:r>
-      <w:proofErr w:type="spellStart"/>
       <w:r>
         <w:rPr>
           <w:i/>
           <w:iCs/>
         </w:rPr>
-        <w:t>avalink.local</w:t>
-      </w:r>
-      <w:proofErr w:type="spellEnd"/>
+        <w:t>floranet</w:t>
+      </w:r>
       <w:r>
         <w:rPr>
           <w:i/>
           <w:iCs/>
         </w:rPr>
-        <w:t xml:space="preserve"> </w:t>
+        <w:t xml:space="preserve">.local </w:t>
       </w:r>
       <w:r>
         <w:t xml:space="preserve">in a web browser </w:t>
@@ -2814,7 +2826,13 @@
         </w:numPr>
       </w:pPr>
       <w:r>
-        <w:t>Using a desktop or laptop computer, connect to the AVAlink Wi-Fi network.</w:t>
+        <w:t xml:space="preserve">Using a desktop or laptop computer, connect to the </w:t>
+      </w:r>
+      <w:r>
+        <w:t>FloraNet</w:t>
+      </w:r>
+      <w:r>
+        <w:t xml:space="preserve"> Wi-Fi network.</w:t>
       </w:r>
     </w:p>
     <w:p>
@@ -2828,21 +2846,19 @@
       <w:r>
         <w:t xml:space="preserve">Navigate to </w:t>
       </w:r>
-      <w:proofErr w:type="spellStart"/>
       <w:r>
         <w:rPr>
           <w:i/>
           <w:iCs/>
         </w:rPr>
-        <w:t>avalink.local</w:t>
-      </w:r>
-      <w:proofErr w:type="spellEnd"/>
+        <w:t>floranet</w:t>
+      </w:r>
       <w:r>
         <w:rPr>
           <w:i/>
           <w:iCs/>
         </w:rPr>
-        <w:t xml:space="preserve"> </w:t>
+        <w:t xml:space="preserve">.local </w:t>
       </w:r>
       <w:r>
         <w:t xml:space="preserve">in a web browser </w:t>
@@ -2970,7 +2986,10 @@
         <w:t xml:space="preserve"> designed for </w:t>
       </w:r>
       <w:r>
-        <w:t>the AVAlink</w:t>
+        <w:t xml:space="preserve">the </w:t>
+      </w:r>
+      <w:r>
+        <w:t>FloraNet</w:t>
       </w:r>
       <w:r>
         <w:t xml:space="preserve"> network</w:t>
@@ -3153,7 +3172,13 @@
         </w:numPr>
       </w:pPr>
       <w:r>
-        <w:t>Repeat Steps 3, 4, and 5 nineteen more times, for a total of 20 potential packet collision scenarios</w:t>
+        <w:t xml:space="preserve">Repeat Steps 3, 4, and 5 nine more times, for a total of </w:t>
+      </w:r>
+      <w:r>
+        <w:t>10</w:t>
+      </w:r>
+      <w:r>
+        <w:t xml:space="preserve"> potential packet collision scenarios</w:t>
       </w:r>
       <w:r>
         <w:t>.</w:t>
@@ -3246,13 +3271,28 @@
         <w:t>.</w:t>
       </w:r>
       <w:r>
-        <w:t xml:space="preserve"> Out of 20 packet collision scenarios, </w:t>
-      </w:r>
-      <w:r>
-        <w:t>3 or less result in lost messages</w:t>
-      </w:r>
-      <w:r>
-        <w:t xml:space="preserve"> (packet loss of 15%).</w:t>
+        <w:t xml:space="preserve"> Out of </w:t>
+      </w:r>
+      <w:r>
+        <w:t>10</w:t>
+      </w:r>
+      <w:r>
+        <w:t xml:space="preserve"> packet collision scenarios, </w:t>
+      </w:r>
+      <w:r>
+        <w:t xml:space="preserve">3 or </w:t>
+      </w:r>
+      <w:r>
+        <w:t xml:space="preserve">fewer messages are lost </w:t>
+      </w:r>
+      <w:r>
+        <w:t xml:space="preserve">(packet loss </w:t>
+      </w:r>
+      <w:r>
+        <w:t>&lt; 20</w:t>
+      </w:r>
+      <w:r>
+        <w:t>%).</w:t>
       </w:r>
     </w:p>
     <w:p>
@@ -3644,7 +3684,7 @@
           </mc:Choice>
           <mc:Fallback>
             <w:pict>
-              <v:shape w14:anchorId="72177333" id="Text Box 2" o:spid="_x0000_s1032" type="#_x0000_t202" style="position:absolute;margin-left:328.65pt;margin-top:16.3pt;width:93.75pt;height:33.3pt;z-index:251662336;visibility:visible;mso-wrap-style:square;mso-width-percent:0;mso-height-percent:0;mso-wrap-distance-left:9pt;mso-wrap-distance-top:3.6pt;mso-wrap-distance-right:9pt;mso-wrap-distance-bottom:3.6pt;mso-position-horizontal:absolute;mso-position-horizontal-relative:text;mso-position-vertical:absolute;mso-position-vertical-relative:text;mso-width-percent:0;mso-height-percent:0;mso-width-relative:margin;mso-height-relative:margin;v-text-anchor:top" o:gfxdata="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" filled="f" stroked="f">
+              <v:shape w14:anchorId="72177333" id="Text Box 2" o:spid="_x0000_s1032" type="#_x0000_t202" style="position:absolute;margin-left:328.65pt;margin-top:16.3pt;width:93.75pt;height:33.3pt;z-index:251662336;visibility:visible;mso-wrap-style:square;mso-width-percent:0;mso-height-percent:0;mso-wrap-distance-left:9pt;mso-wrap-distance-top:3.6pt;mso-wrap-distance-right:9pt;mso-wrap-distance-bottom:3.6pt;mso-position-horizontal:absolute;mso-position-horizontal-relative:text;mso-position-vertical:absolute;mso-position-vertical-relative:text;mso-width-percent:0;mso-height-percent:0;mso-width-relative:margin;mso-height-relative:margin;v-text-anchor:top" o:gfxdata="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" filled="f" stroked="f">
                 <v:textbox>
                   <w:txbxContent>
                     <w:p>
@@ -3752,7 +3792,7 @@
           </mc:Choice>
           <mc:Fallback>
             <w:pict>
-              <v:shape w14:anchorId="0B77C81D" id="Text Box 1" o:spid="_x0000_s1033" type="#_x0000_t202" style="position:absolute;margin-left:295.3pt;margin-top:258.15pt;width:152.1pt;height:.05pt;z-index:251664384;visibility:visible;mso-wrap-style:square;mso-wrap-distance-left:9pt;mso-wrap-distance-top:0;mso-wrap-distance-right:9pt;mso-wrap-distance-bottom:0;mso-position-horizontal:absolute;mso-position-horizontal-relative:text;mso-position-vertical:absolute;mso-position-vertical-relative:text;v-text-anchor:top" o:gfxdata="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" stroked="f">
+              <v:shape w14:anchorId="0B77C81D" id="Text Box 1" o:spid="_x0000_s1033" type="#_x0000_t202" style="position:absolute;margin-left:295.3pt;margin-top:258.15pt;width:152.1pt;height:.05pt;z-index:251664384;visibility:visible;mso-wrap-style:square;mso-wrap-distance-left:9pt;mso-wrap-distance-top:0;mso-wrap-distance-right:9pt;mso-wrap-distance-bottom:0;mso-position-horizontal:absolute;mso-position-horizontal-relative:text;mso-position-vertical:absolute;mso-position-vertical-relative:text;v-text-anchor:top" o:gfxdata="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" stroked="f">
                 <v:textbox style="mso-fit-shape-to-text:t" inset="0,0,0,0">
                   <w:txbxContent>
                     <w:p>
@@ -4384,10 +4424,10 @@
             <v:path o:extrusionok="f" gradientshapeok="t" o:connecttype="rect"/>
             <o:lock v:ext="edit" aspectratio="t"/>
           </v:shapetype>
-          <v:shape id="_x0000_i1053" type="#_x0000_t75" style="width:220.2pt;height:320.55pt" o:ole="">
+          <v:shape id="_x0000_i1025" type="#_x0000_t75" style="width:220.2pt;height:320.55pt" o:ole="">
             <v:imagedata r:id="rId11" o:title=""/>
           </v:shape>
-          <o:OLEObject Type="Embed" ProgID="Excel.Sheet.12" ShapeID="_x0000_i1053" DrawAspect="Content" ObjectID="_1791039363" r:id="rId12"/>
+          <o:OLEObject Type="Embed" ProgID="Excel.Sheet.12" ShapeID="_x0000_i1025" DrawAspect="Content" ObjectID="_1795694955" r:id="rId12"/>
         </w:object>
       </w:r>
     </w:p>
@@ -4497,7 +4537,15 @@
         </w:numPr>
       </w:pPr>
       <w:r>
-        <w:t>Connect a programmable load to the far left pin of J9 and to ground</w:t>
+        <w:t xml:space="preserve">Connect a programmable load to the </w:t>
+      </w:r>
+      <w:proofErr w:type="gramStart"/>
+      <w:r>
+        <w:t>far left</w:t>
+      </w:r>
+      <w:proofErr w:type="gramEnd"/>
+      <w:r>
+        <w:t xml:space="preserve"> pin of J9 and to ground</w:t>
       </w:r>
       <w:r>
         <w:t>.</w:t>
@@ -4969,10 +5017,10 @@
     <w:p>
       <w:r>
         <w:object w:dxaOrig="14062" w:dyaOrig="2629" w14:anchorId="53D7AFEF">
-          <v:shape id="_x0000_i1054" type="#_x0000_t75" style="width:445.05pt;height:131.7pt" o:ole="">
+          <v:shape id="_x0000_i1026" type="#_x0000_t75" style="width:445.05pt;height:131.7pt" o:ole="">
             <v:imagedata r:id="rId13" o:title=""/>
           </v:shape>
-          <o:OLEObject Type="Embed" ProgID="Excel.Sheet.12" ShapeID="_x0000_i1054" DrawAspect="Content" ObjectID="_1791039364" r:id="rId14"/>
+          <o:OLEObject Type="Embed" ProgID="Excel.Sheet.12" ShapeID="_x0000_i1026" DrawAspect="Content" ObjectID="_1795694956" r:id="rId14"/>
         </w:object>
       </w:r>
     </w:p>
@@ -5208,13 +5256,7 @@
     </w:p>
     <w:p>
       <w:r>
-        <w:t xml:space="preserve">Criteria </w:t>
-      </w:r>
-      <w:r>
-        <w:t>for efficiency</w:t>
-      </w:r>
-      <w:r>
-        <w:t xml:space="preserve"> requirements. The order of the below criteria corresponds to the order that checkpoints appear in the testing steps.</w:t>
+        <w:t>Criteria for efficiency requirements. The order of the below criteria corresponds to the order that checkpoints appear in the testing steps.</w:t>
       </w:r>
     </w:p>
     <w:p>
@@ -5294,18 +5336,15 @@
       </w:r>
       <w:bookmarkEnd w:id="23"/>
       <w:r>
-        <w:t xml:space="preserve"> v1.2</w:t>
-      </w:r>
-    </w:p>
-    <w:p>
-      <w:r>
-        <w:t xml:space="preserve">A legend is available in </w:t>
-      </w:r>
-      <w:r>
-        <w:t>Table 4</w:t>
-      </w:r>
-      <w:r>
-        <w:t xml:space="preserve"> describing the reference number syntaxes for each section.</w:t>
+        <w:t xml:space="preserve"> v1.</w:t>
+      </w:r>
+      <w:r>
+        <w:t>1</w:t>
+      </w:r>
+    </w:p>
+    <w:p>
+      <w:r>
+        <w:t>A legend is available in Table 4 describing the reference number syntaxes for each section.</w:t>
       </w:r>
     </w:p>
     <w:p>
@@ -5313,13 +5352,13 @@
         <w:pStyle w:val="Caption"/>
       </w:pPr>
       <w:r>
-        <w:t xml:space="preserve">Table </w:t>
-      </w:r>
-      <w:r>
-        <w:t>3</w:t>
-      </w:r>
-      <w:r>
-        <w:t>: Requirement Specifications, related tests, and pass/fail criteria for the prototyping stage of Petal radio and AVAlink.</w:t>
+        <w:t xml:space="preserve">Table 3: Requirement Specifications, related tests, and pass/fail criteria for the prototyping stage of Petal radio and </w:t>
+      </w:r>
+      <w:r>
+        <w:t>FloraNet</w:t>
+      </w:r>
+      <w:r>
+        <w:t>.</w:t>
       </w:r>
     </w:p>
     <w:tbl>
@@ -5329,10 +5368,11 @@
         <w:tblLook w:val="04A0" w:firstRow="1" w:lastRow="0" w:firstColumn="1" w:lastColumn="0" w:noHBand="0" w:noVBand="1"/>
       </w:tblPr>
       <w:tblGrid>
-        <w:gridCol w:w="1919"/>
-        <w:gridCol w:w="2366"/>
-        <w:gridCol w:w="2366"/>
-        <w:gridCol w:w="2191"/>
+        <w:gridCol w:w="1491"/>
+        <w:gridCol w:w="2084"/>
+        <w:gridCol w:w="2084"/>
+        <w:gridCol w:w="2075"/>
+        <w:gridCol w:w="1108"/>
       </w:tblGrid>
       <w:tr>
         <w:trPr>
@@ -5341,7 +5381,7 @@
         <w:tc>
           <w:tcPr>
             <w:cnfStyle w:val="001000000000" w:firstRow="0" w:lastRow="0" w:firstColumn="1" w:lastColumn="0" w:oddVBand="0" w:evenVBand="0" w:oddHBand="0" w:evenHBand="0" w:firstRowFirstColumn="0" w:firstRowLastColumn="0" w:lastRowFirstColumn="0" w:lastRowLastColumn="0"/>
-            <w:tcW w:w="3237" w:type="dxa"/>
+            <w:tcW w:w="2528" w:type="dxa"/>
           </w:tcPr>
           <w:p>
             <w:r>
@@ -5351,7 +5391,7 @@
         </w:tc>
         <w:tc>
           <w:tcPr>
-            <w:tcW w:w="3237" w:type="dxa"/>
+            <w:tcW w:w="2769" w:type="dxa"/>
           </w:tcPr>
           <w:p>
             <w:pPr>
@@ -5364,7 +5404,7 @@
         </w:tc>
         <w:tc>
           <w:tcPr>
-            <w:tcW w:w="3238" w:type="dxa"/>
+            <w:tcW w:w="2769" w:type="dxa"/>
           </w:tcPr>
           <w:p>
             <w:pPr>
@@ -5377,14 +5417,27 @@
         </w:tc>
         <w:tc>
           <w:tcPr>
-            <w:tcW w:w="3238" w:type="dxa"/>
+            <w:tcW w:w="3558" w:type="dxa"/>
           </w:tcPr>
           <w:p>
             <w:pPr>
               <w:cnfStyle w:val="100000000000" w:firstRow="1" w:lastRow="0" w:firstColumn="0" w:lastColumn="0" w:oddVBand="0" w:evenVBand="0" w:oddHBand="0" w:evenHBand="0" w:firstRowFirstColumn="0" w:firstRowLastColumn="0" w:lastRowFirstColumn="0" w:lastRowLastColumn="0"/>
             </w:pPr>
             <w:r>
-              <w:t>Pass/Fail Criteria</w:t>
+              <w:t>Criteria</w:t>
+            </w:r>
+          </w:p>
+        </w:tc>
+        <w:tc>
+          <w:tcPr>
+            <w:tcW w:w="1336" w:type="dxa"/>
+          </w:tcPr>
+          <w:p>
+            <w:pPr>
+              <w:cnfStyle w:val="100000000000" w:firstRow="1" w:lastRow="0" w:firstColumn="0" w:lastColumn="0" w:oddVBand="0" w:evenVBand="0" w:oddHBand="0" w:evenHBand="0" w:firstRowFirstColumn="0" w:firstRowLastColumn="0" w:lastRowFirstColumn="0" w:lastRowLastColumn="0"/>
+            </w:pPr>
+            <w:r>
+              <w:t>Pass/Fail</w:t>
             </w:r>
           </w:p>
         </w:tc>
@@ -5396,7 +5449,8 @@
         <w:tc>
           <w:tcPr>
             <w:cnfStyle w:val="001000000000" w:firstRow="0" w:lastRow="0" w:firstColumn="1" w:lastColumn="0" w:oddVBand="0" w:evenVBand="0" w:oddHBand="0" w:evenHBand="0" w:firstRowFirstColumn="0" w:firstRowLastColumn="0" w:lastRowFirstColumn="0" w:lastRowLastColumn="0"/>
-            <w:tcW w:w="3237" w:type="dxa"/>
+            <w:tcW w:w="2528" w:type="dxa"/>
+            <w:vMerge w:val="restart"/>
           </w:tcPr>
           <w:p>
             <w:pPr>
@@ -5412,7 +5466,8 @@
         </w:tc>
         <w:tc>
           <w:tcPr>
-            <w:tcW w:w="3237" w:type="dxa"/>
+            <w:tcW w:w="2769" w:type="dxa"/>
+            <w:vMerge w:val="restart"/>
           </w:tcPr>
           <w:p>
             <w:pPr>
@@ -5425,44 +5480,25 @@
         </w:tc>
         <w:tc>
           <w:tcPr>
-            <w:tcW w:w="3238" w:type="dxa"/>
+            <w:tcW w:w="2769" w:type="dxa"/>
           </w:tcPr>
           <w:p>
             <w:pPr>
               <w:cnfStyle w:val="000000100000" w:firstRow="0" w:lastRow="0" w:firstColumn="0" w:lastColumn="0" w:oddVBand="0" w:evenVBand="0" w:oddHBand="1" w:evenHBand="0" w:firstRowFirstColumn="0" w:firstRowLastColumn="0" w:lastRowFirstColumn="0" w:lastRowLastColumn="0"/>
             </w:pPr>
             <w:r>
-              <w:t xml:space="preserve">T1.0 – Connect a smartphone with a modern browser to the node and navigate to </w:t>
-            </w:r>
-            <w:proofErr w:type="spellStart"/>
-            <w:r>
-              <w:t>avalink.local</w:t>
-            </w:r>
-            <w:proofErr w:type="spellEnd"/>
-            <w:r>
-              <w:t>.</w:t>
+              <w:t>T1.0 – Connect a smartphone with a modern browser to the node and navigate to floranet.local.</w:t>
             </w:r>
           </w:p>
           <w:p>
             <w:pPr>
               <w:cnfStyle w:val="000000100000" w:firstRow="0" w:lastRow="0" w:firstColumn="0" w:lastColumn="0" w:oddVBand="0" w:evenVBand="0" w:oddHBand="1" w:evenHBand="0" w:firstRowFirstColumn="0" w:firstRowLastColumn="0" w:lastRowFirstColumn="0" w:lastRowLastColumn="0"/>
             </w:pPr>
-            <w:r>
-              <w:t xml:space="preserve">T1.1 – Connect a PC to the node and navigate to </w:t>
-            </w:r>
-            <w:proofErr w:type="spellStart"/>
-            <w:r>
-              <w:t>avalink.local</w:t>
-            </w:r>
-            <w:proofErr w:type="spellEnd"/>
-            <w:r>
-              <w:t>.</w:t>
-            </w:r>
-          </w:p>
-        </w:tc>
-        <w:tc>
-          <w:tcPr>
-            <w:tcW w:w="3238" w:type="dxa"/>
+          </w:p>
+        </w:tc>
+        <w:tc>
+          <w:tcPr>
+            <w:tcW w:w="3558" w:type="dxa"/>
           </w:tcPr>
           <w:p>
             <w:pPr>
@@ -5476,8 +5512,18 @@
             <w:pPr>
               <w:cnfStyle w:val="000000100000" w:firstRow="0" w:lastRow="0" w:firstColumn="0" w:lastColumn="0" w:oddVBand="0" w:evenVBand="0" w:oddHBand="1" w:evenHBand="0" w:firstRowFirstColumn="0" w:firstRowLastColumn="0" w:lastRowFirstColumn="0" w:lastRowLastColumn="0"/>
             </w:pPr>
-            <w:r>
-              <w:t>C1.1 – UI is rendered and readable on a PC.</w:t>
+          </w:p>
+        </w:tc>
+        <w:tc>
+          <w:tcPr>
+            <w:tcW w:w="1336" w:type="dxa"/>
+          </w:tcPr>
+          <w:p>
+            <w:pPr>
+              <w:cnfStyle w:val="000000100000" w:firstRow="0" w:lastRow="0" w:firstColumn="0" w:lastColumn="0" w:oddVBand="0" w:evenVBand="0" w:oddHBand="1" w:evenHBand="0" w:firstRowFirstColumn="0" w:firstRowLastColumn="0" w:lastRowFirstColumn="0" w:lastRowLastColumn="0"/>
+            </w:pPr>
+            <w:r>
+              <w:t>PASS</w:t>
             </w:r>
           </w:p>
         </w:tc>
@@ -5486,57 +5532,58 @@
         <w:tc>
           <w:tcPr>
             <w:cnfStyle w:val="001000000000" w:firstRow="0" w:lastRow="0" w:firstColumn="1" w:lastColumn="0" w:oddVBand="0" w:evenVBand="0" w:oddHBand="0" w:evenHBand="0" w:firstRowFirstColumn="0" w:firstRowLastColumn="0" w:lastRowFirstColumn="0" w:lastRowLastColumn="0"/>
-            <w:tcW w:w="3237" w:type="dxa"/>
-          </w:tcPr>
-          <w:p>
-            <w:pPr>
-              <w:rPr>
-                <w:b w:val="0"/>
-                <w:bCs w:val="0"/>
-              </w:rPr>
-            </w:pPr>
-            <w:r>
-              <w:t>2-SW</w:t>
-            </w:r>
-          </w:p>
+            <w:tcW w:w="2528" w:type="dxa"/>
+            <w:vMerge/>
+          </w:tcPr>
           <w:p/>
         </w:tc>
         <w:tc>
           <w:tcPr>
-            <w:tcW w:w="3237" w:type="dxa"/>
+            <w:tcW w:w="2769" w:type="dxa"/>
+            <w:vMerge/>
           </w:tcPr>
           <w:p>
             <w:pPr>
               <w:cnfStyle w:val="000000000000" w:firstRow="0" w:lastRow="0" w:firstColumn="0" w:lastColumn="0" w:oddVBand="0" w:evenVBand="0" w:oddHBand="0" w:evenHBand="0" w:firstRowFirstColumn="0" w:firstRowLastColumn="0" w:lastRowFirstColumn="0" w:lastRowLastColumn="0"/>
             </w:pPr>
-            <w:r>
-              <w:t>R1 – Users MUST be able to send LoRa packets using the web interface from one device to another.</w:t>
-            </w:r>
-          </w:p>
-        </w:tc>
-        <w:tc>
-          <w:tcPr>
-            <w:tcW w:w="3238" w:type="dxa"/>
+          </w:p>
+        </w:tc>
+        <w:tc>
+          <w:tcPr>
+            <w:tcW w:w="2769" w:type="dxa"/>
           </w:tcPr>
           <w:p>
             <w:pPr>
               <w:cnfStyle w:val="000000000000" w:firstRow="0" w:lastRow="0" w:firstColumn="0" w:lastColumn="0" w:oddVBand="0" w:evenVBand="0" w:oddHBand="0" w:evenHBand="0" w:firstRowFirstColumn="0" w:firstRowLastColumn="0" w:lastRowFirstColumn="0" w:lastRowLastColumn="0"/>
             </w:pPr>
             <w:r>
-              <w:t>T1 – Send a message using the UI to another node</w:t>
-            </w:r>
-          </w:p>
-        </w:tc>
-        <w:tc>
-          <w:tcPr>
-            <w:tcW w:w="3238" w:type="dxa"/>
+              <w:t>T1.1 – Connect a PC to the node and navigate to floranet.local.</w:t>
+            </w:r>
+          </w:p>
+        </w:tc>
+        <w:tc>
+          <w:tcPr>
+            <w:tcW w:w="3558" w:type="dxa"/>
           </w:tcPr>
           <w:p>
             <w:pPr>
               <w:cnfStyle w:val="000000000000" w:firstRow="0" w:lastRow="0" w:firstColumn="0" w:lastColumn="0" w:oddVBand="0" w:evenVBand="0" w:oddHBand="0" w:evenHBand="0" w:firstRowFirstColumn="0" w:firstRowLastColumn="0" w:lastRowFirstColumn="0" w:lastRowLastColumn="0"/>
             </w:pPr>
             <w:r>
-              <w:t>C1 – The sent message is shown on the other device's UI</w:t>
+              <w:t>C1.1 – UI is rendered and readable on a PC.</w:t>
+            </w:r>
+          </w:p>
+        </w:tc>
+        <w:tc>
+          <w:tcPr>
+            <w:tcW w:w="1336" w:type="dxa"/>
+          </w:tcPr>
+          <w:p>
+            <w:pPr>
+              <w:cnfStyle w:val="000000000000" w:firstRow="0" w:lastRow="0" w:firstColumn="0" w:lastColumn="0" w:oddVBand="0" w:evenVBand="0" w:oddHBand="0" w:evenHBand="0" w:firstRowFirstColumn="0" w:firstRowLastColumn="0" w:lastRowFirstColumn="0" w:lastRowLastColumn="0"/>
+            </w:pPr>
+            <w:r>
+              <w:t>PASS</w:t>
             </w:r>
           </w:p>
         </w:tc>
@@ -5548,50 +5595,70 @@
         <w:tc>
           <w:tcPr>
             <w:cnfStyle w:val="001000000000" w:firstRow="0" w:lastRow="0" w:firstColumn="1" w:lastColumn="0" w:oddVBand="0" w:evenVBand="0" w:oddHBand="0" w:evenHBand="0" w:firstRowFirstColumn="0" w:firstRowLastColumn="0" w:lastRowFirstColumn="0" w:lastRowLastColumn="0"/>
-            <w:tcW w:w="3237" w:type="dxa"/>
-          </w:tcPr>
-          <w:p>
-            <w:r>
-              <w:t>3-SW</w:t>
-            </w:r>
-          </w:p>
-        </w:tc>
-        <w:tc>
-          <w:tcPr>
-            <w:tcW w:w="3237" w:type="dxa"/>
+            <w:tcW w:w="2528" w:type="dxa"/>
+          </w:tcPr>
+          <w:p>
+            <w:pPr>
+              <w:rPr>
+                <w:b w:val="0"/>
+                <w:bCs w:val="0"/>
+              </w:rPr>
+            </w:pPr>
+            <w:r>
+              <w:t>2-SW</w:t>
+            </w:r>
+          </w:p>
+          <w:p/>
+        </w:tc>
+        <w:tc>
+          <w:tcPr>
+            <w:tcW w:w="2769" w:type="dxa"/>
           </w:tcPr>
           <w:p>
             <w:pPr>
               <w:cnfStyle w:val="000000100000" w:firstRow="0" w:lastRow="0" w:firstColumn="0" w:lastColumn="0" w:oddVBand="0" w:evenVBand="0" w:oddHBand="1" w:evenHBand="0" w:firstRowFirstColumn="0" w:firstRowLastColumn="0" w:lastRowFirstColumn="0" w:lastRowLastColumn="0"/>
             </w:pPr>
             <w:r>
-              <w:t xml:space="preserve">R1 – Chats on UI must have a username or device identifier and appear in the order the messages were received. </w:t>
-            </w:r>
-          </w:p>
-        </w:tc>
-        <w:tc>
-          <w:tcPr>
-            <w:tcW w:w="3238" w:type="dxa"/>
+              <w:t>R1 – Users MUST be able to send LoRa packets using the web interface from one device to another.</w:t>
+            </w:r>
+          </w:p>
+        </w:tc>
+        <w:tc>
+          <w:tcPr>
+            <w:tcW w:w="2769" w:type="dxa"/>
           </w:tcPr>
           <w:p>
             <w:pPr>
               <w:cnfStyle w:val="000000100000" w:firstRow="0" w:lastRow="0" w:firstColumn="0" w:lastColumn="0" w:oddVBand="0" w:evenVBand="0" w:oddHBand="1" w:evenHBand="0" w:firstRowFirstColumn="0" w:firstRowLastColumn="0" w:lastRowFirstColumn="0" w:lastRowLastColumn="0"/>
             </w:pPr>
             <w:r>
-              <w:t>T1 – Send chat messages from multiple devices over the UI</w:t>
-            </w:r>
-          </w:p>
-        </w:tc>
-        <w:tc>
-          <w:tcPr>
-            <w:tcW w:w="3238" w:type="dxa"/>
+              <w:t>T1 – Send a message using the UI to another node</w:t>
+            </w:r>
+          </w:p>
+        </w:tc>
+        <w:tc>
+          <w:tcPr>
+            <w:tcW w:w="3558" w:type="dxa"/>
           </w:tcPr>
           <w:p>
             <w:pPr>
               <w:cnfStyle w:val="000000100000" w:firstRow="0" w:lastRow="0" w:firstColumn="0" w:lastColumn="0" w:oddVBand="0" w:evenVBand="0" w:oddHBand="1" w:evenHBand="0" w:firstRowFirstColumn="0" w:firstRowLastColumn="0" w:lastRowFirstColumn="0" w:lastRowLastColumn="0"/>
             </w:pPr>
             <w:r>
-              <w:t>C1 – The UI renders chat history with usernames in chronological order according to message timestamp</w:t>
+              <w:t>C1 – The sent message is shown on the other device's UI</w:t>
+            </w:r>
+          </w:p>
+        </w:tc>
+        <w:tc>
+          <w:tcPr>
+            <w:tcW w:w="1336" w:type="dxa"/>
+          </w:tcPr>
+          <w:p>
+            <w:pPr>
+              <w:cnfStyle w:val="000000100000" w:firstRow="0" w:lastRow="0" w:firstColumn="0" w:lastColumn="0" w:oddVBand="0" w:evenVBand="0" w:oddHBand="1" w:evenHBand="0" w:firstRowFirstColumn="0" w:firstRowLastColumn="0" w:lastRowFirstColumn="0" w:lastRowLastColumn="0"/>
+            </w:pPr>
+            <w:r>
+              <w:t>PASS</w:t>
             </w:r>
           </w:p>
         </w:tc>
@@ -5600,83 +5667,63 @@
         <w:tc>
           <w:tcPr>
             <w:cnfStyle w:val="001000000000" w:firstRow="0" w:lastRow="0" w:firstColumn="1" w:lastColumn="0" w:oddVBand="0" w:evenVBand="0" w:oddHBand="0" w:evenHBand="0" w:firstRowFirstColumn="0" w:firstRowLastColumn="0" w:lastRowFirstColumn="0" w:lastRowLastColumn="0"/>
-            <w:tcW w:w="3237" w:type="dxa"/>
-          </w:tcPr>
-          <w:p>
-            <w:r>
-              <w:t>4-HW</w:t>
-            </w:r>
-          </w:p>
-        </w:tc>
-        <w:tc>
-          <w:tcPr>
-            <w:tcW w:w="3237" w:type="dxa"/>
+            <w:tcW w:w="2528" w:type="dxa"/>
+          </w:tcPr>
+          <w:p>
+            <w:r>
+              <w:t>3-SW</w:t>
+            </w:r>
+          </w:p>
+        </w:tc>
+        <w:tc>
+          <w:tcPr>
+            <w:tcW w:w="2769" w:type="dxa"/>
           </w:tcPr>
           <w:p>
             <w:pPr>
               <w:cnfStyle w:val="000000000000" w:firstRow="0" w:lastRow="0" w:firstColumn="0" w:lastColumn="0" w:oddVBand="0" w:evenVBand="0" w:oddHBand="0" w:evenHBand="0" w:firstRowFirstColumn="0" w:firstRowLastColumn="0" w:lastRowFirstColumn="0" w:lastRowLastColumn="0"/>
             </w:pPr>
             <w:r>
-              <w:t>R1 – The repeater node MUST monitor battery voltage and disconnect when dropping below the low voltage threshold.</w:t>
-            </w:r>
-          </w:p>
+              <w:t xml:space="preserve">R1 – Chats on UI must have a username or device identifier and appear in the order the messages were received. </w:t>
+            </w:r>
+          </w:p>
+        </w:tc>
+        <w:tc>
+          <w:tcPr>
+            <w:tcW w:w="2769" w:type="dxa"/>
+          </w:tcPr>
           <w:p>
             <w:pPr>
               <w:cnfStyle w:val="000000000000" w:firstRow="0" w:lastRow="0" w:firstColumn="0" w:lastColumn="0" w:oddVBand="0" w:evenVBand="0" w:oddHBand="0" w:evenHBand="0" w:firstRowFirstColumn="0" w:firstRowLastColumn="0" w:lastRowFirstColumn="0" w:lastRowLastColumn="0"/>
             </w:pPr>
             <w:r>
-              <w:t>R2 – The repeater node low-voltage disconnect MUST implement hysteresis to prevent power cycling.</w:t>
-            </w:r>
-          </w:p>
+              <w:t>T1 – Send chat messages from multiple devices over the UI</w:t>
+            </w:r>
+          </w:p>
+        </w:tc>
+        <w:tc>
+          <w:tcPr>
+            <w:tcW w:w="3558" w:type="dxa"/>
+          </w:tcPr>
           <w:p>
             <w:pPr>
               <w:cnfStyle w:val="000000000000" w:firstRow="0" w:lastRow="0" w:firstColumn="0" w:lastColumn="0" w:oddVBand="0" w:evenVBand="0" w:oddHBand="0" w:evenHBand="0" w:firstRowFirstColumn="0" w:firstRowLastColumn="0" w:lastRowFirstColumn="0" w:lastRowLastColumn="0"/>
             </w:pPr>
             <w:r>
-              <w:t>F1 – The repeater SHOULD indicate to the rest of the mesh network that it is powering down.</w:t>
-            </w:r>
-          </w:p>
-        </w:tc>
-        <w:tc>
-          <w:tcPr>
-            <w:tcW w:w="3238" w:type="dxa"/>
+              <w:t>C1 – The UI renders chat history with usernames in chronological order according to the time the message was received.</w:t>
+            </w:r>
+          </w:p>
+        </w:tc>
+        <w:tc>
+          <w:tcPr>
+            <w:tcW w:w="1336" w:type="dxa"/>
           </w:tcPr>
           <w:p>
             <w:pPr>
               <w:cnfStyle w:val="000000000000" w:firstRow="0" w:lastRow="0" w:firstColumn="0" w:lastColumn="0" w:oddVBand="0" w:evenVBand="0" w:oddHBand="0" w:evenHBand="0" w:firstRowFirstColumn="0" w:firstRowLastColumn="0" w:lastRowFirstColumn="0" w:lastRowLastColumn="0"/>
             </w:pPr>
             <w:r>
-              <w:t xml:space="preserve">T1 – Supply voltage to the node with a variable power supply and document which voltages result in disconnect and reconnect. The node voltage monitor will be compared to that of the power supply and measured with an external meter. </w:t>
-            </w:r>
-          </w:p>
-        </w:tc>
-        <w:tc>
-          <w:tcPr>
-            <w:tcW w:w="3238" w:type="dxa"/>
-          </w:tcPr>
-          <w:p>
-            <w:pPr>
-              <w:cnfStyle w:val="000000000000" w:firstRow="0" w:lastRow="0" w:firstColumn="0" w:lastColumn="0" w:oddVBand="0" w:evenVBand="0" w:oddHBand="0" w:evenHBand="0" w:firstRowFirstColumn="0" w:firstRowLastColumn="0" w:lastRowFirstColumn="0" w:lastRowLastColumn="0"/>
-            </w:pPr>
-            <w:r>
-              <w:t xml:space="preserve">C1.0 – The reported battery voltage is accurate within 3%. </w:t>
-            </w:r>
-          </w:p>
-          <w:p>
-            <w:pPr>
-              <w:cnfStyle w:val="000000000000" w:firstRow="0" w:lastRow="0" w:firstColumn="0" w:lastColumn="0" w:oddVBand="0" w:evenVBand="0" w:oddHBand="0" w:evenHBand="0" w:firstRowFirstColumn="0" w:firstRowLastColumn="0" w:lastRowFirstColumn="0" w:lastRowLastColumn="0"/>
-            </w:pPr>
-            <w:r>
-              <w:t>C1.1 – The load disconnects when the battery voltage drops below the low voltage threshold and turns back on when the battery charges above threshold voltage. The implemented hysteresis prevents power cycling of the device.</w:t>
-            </w:r>
-          </w:p>
-          <w:p>
-            <w:pPr>
-              <w:cnfStyle w:val="000000000000" w:firstRow="0" w:lastRow="0" w:firstColumn="0" w:lastColumn="0" w:oddVBand="0" w:evenVBand="0" w:oddHBand="0" w:evenHBand="0" w:firstRowFirstColumn="0" w:firstRowLastColumn="0" w:lastRowFirstColumn="0" w:lastRowLastColumn="0"/>
-            </w:pPr>
-            <w:r>
-              <w:lastRenderedPageBreak/>
-              <w:t>FC1 – Before the low-voltage disconnect, the device transmits an alert that it is powering down.</w:t>
+              <w:t>PASS</w:t>
             </w:r>
           </w:p>
         </w:tc>
@@ -5688,59 +5735,80 @@
         <w:tc>
           <w:tcPr>
             <w:cnfStyle w:val="001000000000" w:firstRow="0" w:lastRow="0" w:firstColumn="1" w:lastColumn="0" w:oddVBand="0" w:evenVBand="0" w:oddHBand="0" w:evenHBand="0" w:firstRowFirstColumn="0" w:firstRowLastColumn="0" w:lastRowFirstColumn="0" w:lastRowLastColumn="0"/>
-            <w:tcW w:w="3237" w:type="dxa"/>
-          </w:tcPr>
-          <w:p>
+            <w:tcW w:w="2528" w:type="dxa"/>
+            <w:vMerge w:val="restart"/>
+          </w:tcPr>
+          <w:p>
+            <w:r>
+              <w:t>4-HW</w:t>
+            </w:r>
+          </w:p>
+        </w:tc>
+        <w:tc>
+          <w:tcPr>
+            <w:tcW w:w="2769" w:type="dxa"/>
+          </w:tcPr>
+          <w:p>
+            <w:pPr>
+              <w:cnfStyle w:val="000000100000" w:firstRow="0" w:lastRow="0" w:firstColumn="0" w:lastColumn="0" w:oddVBand="0" w:evenVBand="0" w:oddHBand="1" w:evenHBand="0" w:firstRowFirstColumn="0" w:firstRowLastColumn="0" w:lastRowFirstColumn="0" w:lastRowLastColumn="0"/>
+            </w:pPr>
+            <w:r>
+              <w:t>R1 – The repeater node MUST monitor battery voltage and disconnect when dropping below the low voltage threshold.</w:t>
+            </w:r>
+          </w:p>
+          <w:p>
+            <w:pPr>
+              <w:cnfStyle w:val="000000100000" w:firstRow="0" w:lastRow="0" w:firstColumn="0" w:lastColumn="0" w:oddVBand="0" w:evenVBand="0" w:oddHBand="1" w:evenHBand="0" w:firstRowFirstColumn="0" w:firstRowLastColumn="0" w:lastRowFirstColumn="0" w:lastRowLastColumn="0"/>
+            </w:pPr>
+          </w:p>
+        </w:tc>
+        <w:tc>
+          <w:tcPr>
+            <w:tcW w:w="2769" w:type="dxa"/>
+            <w:vMerge w:val="restart"/>
+          </w:tcPr>
+          <w:p>
+            <w:pPr>
+              <w:cnfStyle w:val="000000100000" w:firstRow="0" w:lastRow="0" w:firstColumn="0" w:lastColumn="0" w:oddVBand="0" w:evenVBand="0" w:oddHBand="1" w:evenHBand="0" w:firstRowFirstColumn="0" w:firstRowLastColumn="0" w:lastRowFirstColumn="0" w:lastRowLastColumn="0"/>
+            </w:pPr>
+            <w:r>
+              <w:t xml:space="preserve">T1 – Supply voltage to the node with a variable power supply and document which voltages result in disconnect and reconnect. The node voltage monitor will be compared to that of the power supply </w:t>
+            </w:r>
             <w:r>
               <w:lastRenderedPageBreak/>
-              <w:t>5-SW</w:t>
-            </w:r>
-          </w:p>
-        </w:tc>
-        <w:tc>
-          <w:tcPr>
-            <w:tcW w:w="3237" w:type="dxa"/>
+              <w:t xml:space="preserve">and measured with an external meter. </w:t>
+            </w:r>
+          </w:p>
+        </w:tc>
+        <w:tc>
+          <w:tcPr>
+            <w:tcW w:w="3558" w:type="dxa"/>
           </w:tcPr>
           <w:p>
             <w:pPr>
               <w:cnfStyle w:val="000000100000" w:firstRow="0" w:lastRow="0" w:firstColumn="0" w:lastColumn="0" w:oddVBand="0" w:evenVBand="0" w:oddHBand="1" w:evenHBand="0" w:firstRowFirstColumn="0" w:firstRowLastColumn="0" w:lastRowFirstColumn="0" w:lastRowLastColumn="0"/>
             </w:pPr>
             <w:r>
-              <w:t>R1 – The software MUST implement a collision avoidance or multiple access protocol that deals with the hidden-node problem</w:t>
-            </w:r>
-          </w:p>
-        </w:tc>
-        <w:tc>
-          <w:tcPr>
-            <w:tcW w:w="3238" w:type="dxa"/>
-          </w:tcPr>
+              <w:lastRenderedPageBreak/>
+              <w:t xml:space="preserve">C1.0 – The reported battery voltage is accurate within 3%. </w:t>
+            </w:r>
+          </w:p>
           <w:p>
             <w:pPr>
               <w:cnfStyle w:val="000000100000" w:firstRow="0" w:lastRow="0" w:firstColumn="0" w:lastColumn="0" w:oddVBand="0" w:evenVBand="0" w:oddHBand="1" w:evenHBand="0" w:firstRowFirstColumn="0" w:firstRowLastColumn="0" w:lastRowFirstColumn="0" w:lastRowLastColumn="0"/>
             </w:pPr>
-            <w:r>
-              <w:t>T1 – Transmit a LoRa packet from two devices to a single receiver at the same time without a connection between the two senders to coordinate between them</w:t>
-            </w:r>
-          </w:p>
-        </w:tc>
-        <w:tc>
-          <w:tcPr>
-            <w:tcW w:w="3238" w:type="dxa"/>
+          </w:p>
+        </w:tc>
+        <w:tc>
+          <w:tcPr>
+            <w:tcW w:w="1336" w:type="dxa"/>
           </w:tcPr>
           <w:p>
             <w:pPr>
               <w:cnfStyle w:val="000000100000" w:firstRow="0" w:lastRow="0" w:firstColumn="0" w:lastColumn="0" w:oddVBand="0" w:evenVBand="0" w:oddHBand="1" w:evenHBand="0" w:firstRowFirstColumn="0" w:firstRowLastColumn="0" w:lastRowFirstColumn="0" w:lastRowLastColumn="0"/>
             </w:pPr>
             <w:r>
-              <w:t>C1.0 – Packet loss of less than 15%.</w:t>
-            </w:r>
-          </w:p>
-          <w:p>
-            <w:pPr>
-              <w:cnfStyle w:val="000000100000" w:firstRow="0" w:lastRow="0" w:firstColumn="0" w:lastColumn="0" w:oddVBand="0" w:evenVBand="0" w:oddHBand="1" w:evenHBand="0" w:firstRowFirstColumn="0" w:firstRowLastColumn="0" w:lastRowFirstColumn="0" w:lastRowLastColumn="0"/>
-            </w:pPr>
-            <w:r>
-              <w:t>C1.1 – Messages are displayed in the UI in the correct order.</w:t>
+              <w:t>PASS</w:t>
             </w:r>
           </w:p>
         </w:tc>
@@ -5749,50 +5817,77 @@
         <w:tc>
           <w:tcPr>
             <w:cnfStyle w:val="001000000000" w:firstRow="0" w:lastRow="0" w:firstColumn="1" w:lastColumn="0" w:oddVBand="0" w:evenVBand="0" w:oddHBand="0" w:evenHBand="0" w:firstRowFirstColumn="0" w:firstRowLastColumn="0" w:lastRowFirstColumn="0" w:lastRowLastColumn="0"/>
-            <w:tcW w:w="3237" w:type="dxa"/>
-          </w:tcPr>
-          <w:p>
-            <w:r>
-              <w:t>6-HW</w:t>
-            </w:r>
-          </w:p>
-        </w:tc>
-        <w:tc>
-          <w:tcPr>
-            <w:tcW w:w="3237" w:type="dxa"/>
+            <w:tcW w:w="2528" w:type="dxa"/>
+            <w:vMerge/>
+          </w:tcPr>
+          <w:p/>
+        </w:tc>
+        <w:tc>
+          <w:tcPr>
+            <w:tcW w:w="2769" w:type="dxa"/>
           </w:tcPr>
           <w:p>
             <w:pPr>
               <w:cnfStyle w:val="000000000000" w:firstRow="0" w:lastRow="0" w:firstColumn="0" w:lastColumn="0" w:oddVBand="0" w:evenVBand="0" w:oddHBand="0" w:evenHBand="0" w:firstRowFirstColumn="0" w:firstRowLastColumn="0" w:lastRowFirstColumn="0" w:lastRowLastColumn="0"/>
             </w:pPr>
             <w:r>
-              <w:t>R1 –  MUST Design and order a PCB</w:t>
-            </w:r>
-          </w:p>
-        </w:tc>
-        <w:tc>
-          <w:tcPr>
-            <w:tcW w:w="3238" w:type="dxa"/>
-          </w:tcPr>
+              <w:t xml:space="preserve">R2 – The repeater node low-voltage disconnect MUST implement </w:t>
+            </w:r>
+            <w:r>
+              <w:lastRenderedPageBreak/>
+              <w:t>hysteresis to prevent power cycling.</w:t>
+            </w:r>
+          </w:p>
           <w:p>
             <w:pPr>
               <w:cnfStyle w:val="000000000000" w:firstRow="0" w:lastRow="0" w:firstColumn="0" w:lastColumn="0" w:oddVBand="0" w:evenVBand="0" w:oddHBand="0" w:evenHBand="0" w:firstRowFirstColumn="0" w:firstRowLastColumn="0" w:lastRowFirstColumn="0" w:lastRowLastColumn="0"/>
             </w:pPr>
-            <w:r>
-              <w:t>T1 – Before each revision is submitted for manufacturing, it will be subject to an internal review by the group and an external review by the Capstone Committee.</w:t>
-            </w:r>
-          </w:p>
-        </w:tc>
-        <w:tc>
-          <w:tcPr>
-            <w:tcW w:w="3238" w:type="dxa"/>
+          </w:p>
+        </w:tc>
+        <w:tc>
+          <w:tcPr>
+            <w:tcW w:w="2769" w:type="dxa"/>
+            <w:vMerge/>
           </w:tcPr>
           <w:p>
             <w:pPr>
               <w:cnfStyle w:val="000000000000" w:firstRow="0" w:lastRow="0" w:firstColumn="0" w:lastColumn="0" w:oddVBand="0" w:evenVBand="0" w:oddHBand="0" w:evenHBand="0" w:firstRowFirstColumn="0" w:firstRowLastColumn="0" w:lastRowFirstColumn="0" w:lastRowLastColumn="0"/>
             </w:pPr>
-            <w:r>
-              <w:t>C1 – The PCB design passes an internal review process and review from the Capstone Committee.</w:t>
+          </w:p>
+        </w:tc>
+        <w:tc>
+          <w:tcPr>
+            <w:tcW w:w="3558" w:type="dxa"/>
+          </w:tcPr>
+          <w:p>
+            <w:pPr>
+              <w:cnfStyle w:val="000000000000" w:firstRow="0" w:lastRow="0" w:firstColumn="0" w:lastColumn="0" w:oddVBand="0" w:evenVBand="0" w:oddHBand="0" w:evenHBand="0" w:firstRowFirstColumn="0" w:firstRowLastColumn="0" w:lastRowFirstColumn="0" w:lastRowLastColumn="0"/>
+            </w:pPr>
+            <w:r>
+              <w:t xml:space="preserve">C1.1 – The load disconnects when the battery voltage drops below the low </w:t>
+            </w:r>
+            <w:r>
+              <w:lastRenderedPageBreak/>
+              <w:t>voltage threshold and turns back on when the battery charges above threshold voltage. The implemented hysteresis prevents power cycling of the device.</w:t>
+            </w:r>
+          </w:p>
+          <w:p>
+            <w:pPr>
+              <w:cnfStyle w:val="000000000000" w:firstRow="0" w:lastRow="0" w:firstColumn="0" w:lastColumn="0" w:oddVBand="0" w:evenVBand="0" w:oddHBand="0" w:evenHBand="0" w:firstRowFirstColumn="0" w:firstRowLastColumn="0" w:lastRowFirstColumn="0" w:lastRowLastColumn="0"/>
+            </w:pPr>
+          </w:p>
+        </w:tc>
+        <w:tc>
+          <w:tcPr>
+            <w:tcW w:w="1336" w:type="dxa"/>
+          </w:tcPr>
+          <w:p>
+            <w:pPr>
+              <w:cnfStyle w:val="000000000000" w:firstRow="0" w:lastRow="0" w:firstColumn="0" w:lastColumn="0" w:oddVBand="0" w:evenVBand="0" w:oddHBand="0" w:evenHBand="0" w:firstRowFirstColumn="0" w:firstRowLastColumn="0" w:lastRowFirstColumn="0" w:lastRowLastColumn="0"/>
+            </w:pPr>
+            <w:r>
+              <w:lastRenderedPageBreak/>
+              <w:t>PASS</w:t>
             </w:r>
           </w:p>
         </w:tc>
@@ -5804,67 +5899,56 @@
         <w:tc>
           <w:tcPr>
             <w:cnfStyle w:val="001000000000" w:firstRow="0" w:lastRow="0" w:firstColumn="1" w:lastColumn="0" w:oddVBand="0" w:evenVBand="0" w:oddHBand="0" w:evenHBand="0" w:firstRowFirstColumn="0" w:firstRowLastColumn="0" w:lastRowFirstColumn="0" w:lastRowLastColumn="0"/>
-            <w:tcW w:w="3237" w:type="dxa"/>
-          </w:tcPr>
-          <w:p>
-            <w:r>
-              <w:t>7-HW</w:t>
-            </w:r>
-          </w:p>
-        </w:tc>
-        <w:tc>
-          <w:tcPr>
-            <w:tcW w:w="3237" w:type="dxa"/>
+            <w:tcW w:w="2528" w:type="dxa"/>
+            <w:vMerge/>
+          </w:tcPr>
+          <w:p/>
+        </w:tc>
+        <w:tc>
+          <w:tcPr>
+            <w:tcW w:w="2769" w:type="dxa"/>
           </w:tcPr>
           <w:p>
             <w:pPr>
               <w:cnfStyle w:val="000000100000" w:firstRow="0" w:lastRow="0" w:firstColumn="0" w:lastColumn="0" w:oddVBand="0" w:evenVBand="0" w:oddHBand="1" w:evenHBand="0" w:firstRowFirstColumn="0" w:firstRowLastColumn="0" w:lastRowFirstColumn="0" w:lastRowLastColumn="0"/>
             </w:pPr>
             <w:r>
-              <w:t>R1 – MUST have a bespoke enclosure.</w:t>
-            </w:r>
-          </w:p>
+              <w:t>F1 – The repeater SHOULD indicate to the rest of the mesh network that it is powering down.</w:t>
+            </w:r>
+          </w:p>
+        </w:tc>
+        <w:tc>
+          <w:tcPr>
+            <w:tcW w:w="2769" w:type="dxa"/>
+            <w:vMerge/>
+          </w:tcPr>
           <w:p>
             <w:pPr>
               <w:cnfStyle w:val="000000100000" w:firstRow="0" w:lastRow="0" w:firstColumn="0" w:lastColumn="0" w:oddVBand="0" w:evenVBand="0" w:oddHBand="1" w:evenHBand="0" w:firstRowFirstColumn="0" w:firstRowLastColumn="0" w:lastRowFirstColumn="0" w:lastRowLastColumn="0"/>
             </w:pPr>
-            <w:r>
-              <w:t>F1 – SHOULD be protected against rain and moisture ingress</w:t>
-            </w:r>
-          </w:p>
-        </w:tc>
-        <w:tc>
-          <w:tcPr>
-            <w:tcW w:w="3238" w:type="dxa"/>
+          </w:p>
+        </w:tc>
+        <w:tc>
+          <w:tcPr>
+            <w:tcW w:w="3558" w:type="dxa"/>
           </w:tcPr>
           <w:p>
             <w:pPr>
               <w:cnfStyle w:val="000000100000" w:firstRow="0" w:lastRow="0" w:firstColumn="0" w:lastColumn="0" w:oddVBand="0" w:evenVBand="0" w:oddHBand="1" w:evenHBand="0" w:firstRowFirstColumn="0" w:firstRowLastColumn="0" w:lastRowFirstColumn="0" w:lastRowLastColumn="0"/>
             </w:pPr>
             <w:r>
-              <w:t>T1 – The enclosure will be inspected by professors.</w:t>
-            </w:r>
-          </w:p>
+              <w:t>FC1 – Before the low-voltage disconnect, the device transmits an alert that it is powering down.</w:t>
+            </w:r>
+          </w:p>
+        </w:tc>
+        <w:tc>
+          <w:tcPr>
+            <w:tcW w:w="1336" w:type="dxa"/>
+          </w:tcPr>
           <w:p>
             <w:pPr>
               <w:cnfStyle w:val="000000100000" w:firstRow="0" w:lastRow="0" w:firstColumn="0" w:lastColumn="0" w:oddVBand="0" w:evenVBand="0" w:oddHBand="1" w:evenHBand="0" w:firstRowFirstColumn="0" w:firstRowLastColumn="0" w:lastRowFirstColumn="0" w:lastRowLastColumn="0"/>
             </w:pPr>
-            <w:r>
-              <w:t>T2 – Third-party parts like cable glands are IPX4 certified.</w:t>
-            </w:r>
-          </w:p>
-        </w:tc>
-        <w:tc>
-          <w:tcPr>
-            <w:tcW w:w="3238" w:type="dxa"/>
-          </w:tcPr>
-          <w:p>
-            <w:pPr>
-              <w:cnfStyle w:val="000000100000" w:firstRow="0" w:lastRow="0" w:firstColumn="0" w:lastColumn="0" w:oddVBand="0" w:evenVBand="0" w:oddHBand="1" w:evenHBand="0" w:firstRowFirstColumn="0" w:firstRowLastColumn="0" w:lastRowFirstColumn="0" w:lastRowLastColumn="0"/>
-            </w:pPr>
-            <w:r>
-              <w:t>C1 – All third-party enclosure components have IPX4 or greater certification.</w:t>
-            </w:r>
           </w:p>
         </w:tc>
       </w:tr>
@@ -5872,58 +5956,71 @@
         <w:tc>
           <w:tcPr>
             <w:cnfStyle w:val="001000000000" w:firstRow="0" w:lastRow="0" w:firstColumn="1" w:lastColumn="0" w:oddVBand="0" w:evenVBand="0" w:oddHBand="0" w:evenHBand="0" w:firstRowFirstColumn="0" w:firstRowLastColumn="0" w:lastRowFirstColumn="0" w:lastRowLastColumn="0"/>
-            <w:tcW w:w="3237" w:type="dxa"/>
-          </w:tcPr>
-          <w:p>
-            <w:r>
-              <w:t>8-HW</w:t>
-            </w:r>
-          </w:p>
-        </w:tc>
-        <w:tc>
-          <w:tcPr>
-            <w:tcW w:w="3237" w:type="dxa"/>
+            <w:tcW w:w="2528" w:type="dxa"/>
+            <w:vMerge w:val="restart"/>
+          </w:tcPr>
+          <w:p>
+            <w:r>
+              <w:t>5-SW</w:t>
+            </w:r>
+          </w:p>
+        </w:tc>
+        <w:tc>
+          <w:tcPr>
+            <w:tcW w:w="2769" w:type="dxa"/>
+            <w:vMerge w:val="restart"/>
           </w:tcPr>
           <w:p>
             <w:pPr>
               <w:cnfStyle w:val="000000000000" w:firstRow="0" w:lastRow="0" w:firstColumn="0" w:lastColumn="0" w:oddVBand="0" w:evenVBand="0" w:oddHBand="0" w:evenHBand="0" w:firstRowFirstColumn="0" w:firstRowLastColumn="0" w:lastRowFirstColumn="0" w:lastRowLastColumn="0"/>
             </w:pPr>
             <w:r>
-              <w:t>R1 – Voltage regulator MUST effectively provide the required 3.3V to the hardware for a range of typical battery voltages.</w:t>
-            </w:r>
-          </w:p>
-        </w:tc>
-        <w:tc>
-          <w:tcPr>
-            <w:tcW w:w="3238" w:type="dxa"/>
+              <w:t>R1 – The software MUST implement a collision avoidance or multiple access protocol that deals with the hidden-node problem</w:t>
+            </w:r>
+          </w:p>
+        </w:tc>
+        <w:tc>
+          <w:tcPr>
+            <w:tcW w:w="2769" w:type="dxa"/>
+            <w:vMerge w:val="restart"/>
           </w:tcPr>
           <w:p>
             <w:pPr>
               <w:cnfStyle w:val="000000000000" w:firstRow="0" w:lastRow="0" w:firstColumn="0" w:lastColumn="0" w:oddVBand="0" w:evenVBand="0" w:oddHBand="0" w:evenHBand="0" w:firstRowFirstColumn="0" w:firstRowLastColumn="0" w:lastRowFirstColumn="0" w:lastRowLastColumn="0"/>
             </w:pPr>
             <w:r>
-              <w:t>T1 – Input a range of voltages from 3.8V-20V and measure the voltage regulator output.</w:t>
-            </w:r>
-          </w:p>
-        </w:tc>
-        <w:tc>
-          <w:tcPr>
-            <w:tcW w:w="3238" w:type="dxa"/>
+              <w:t>T1 – Transmit a LoRa packet from two devices to a single receiver at the same time without a connection between the two senders to coordinate between them</w:t>
+            </w:r>
+          </w:p>
+        </w:tc>
+        <w:tc>
+          <w:tcPr>
+            <w:tcW w:w="3558" w:type="dxa"/>
           </w:tcPr>
           <w:p>
             <w:pPr>
               <w:cnfStyle w:val="000000000000" w:firstRow="0" w:lastRow="0" w:firstColumn="0" w:lastColumn="0" w:oddVBand="0" w:evenVBand="0" w:oddHBand="0" w:evenHBand="0" w:firstRowFirstColumn="0" w:firstRowLastColumn="0" w:lastRowFirstColumn="0" w:lastRowLastColumn="0"/>
             </w:pPr>
             <w:r>
-              <w:t>C1.0 – The hardware receives a stable 3.3V +/- 0.1V out across the range of test voltages.</w:t>
+              <w:t>C1.0 – Packet loss of less than 15%.</w:t>
             </w:r>
           </w:p>
           <w:p>
             <w:pPr>
               <w:cnfStyle w:val="000000000000" w:firstRow="0" w:lastRow="0" w:firstColumn="0" w:lastColumn="0" w:oddVBand="0" w:evenVBand="0" w:oddHBand="0" w:evenHBand="0" w:firstRowFirstColumn="0" w:firstRowLastColumn="0" w:lastRowFirstColumn="0" w:lastRowLastColumn="0"/>
             </w:pPr>
-            <w:r>
-              <w:t>C1.1 – The output voltage, ripple voltage, and load transient response meets the hardware specifications provided by the manufacture in the datasheet.</w:t>
+          </w:p>
+        </w:tc>
+        <w:tc>
+          <w:tcPr>
+            <w:tcW w:w="1336" w:type="dxa"/>
+          </w:tcPr>
+          <w:p>
+            <w:pPr>
+              <w:cnfStyle w:val="000000000000" w:firstRow="0" w:lastRow="0" w:firstColumn="0" w:lastColumn="0" w:oddVBand="0" w:evenVBand="0" w:oddHBand="0" w:evenHBand="0" w:firstRowFirstColumn="0" w:firstRowLastColumn="0" w:lastRowFirstColumn="0" w:lastRowLastColumn="0"/>
+            </w:pPr>
+            <w:r>
+              <w:t>PASS</w:t>
             </w:r>
           </w:p>
         </w:tc>
@@ -5935,64 +6032,56 @@
         <w:tc>
           <w:tcPr>
             <w:cnfStyle w:val="001000000000" w:firstRow="0" w:lastRow="0" w:firstColumn="1" w:lastColumn="0" w:oddVBand="0" w:evenVBand="0" w:oddHBand="0" w:evenHBand="0" w:firstRowFirstColumn="0" w:firstRowLastColumn="0" w:lastRowFirstColumn="0" w:lastRowLastColumn="0"/>
-            <w:tcW w:w="3237" w:type="dxa"/>
-          </w:tcPr>
-          <w:p>
-            <w:r>
-              <w:t>9-HW</w:t>
-            </w:r>
-          </w:p>
-        </w:tc>
-        <w:tc>
-          <w:tcPr>
-            <w:tcW w:w="3237" w:type="dxa"/>
+            <w:tcW w:w="2528" w:type="dxa"/>
+            <w:vMerge/>
+          </w:tcPr>
+          <w:p/>
+        </w:tc>
+        <w:tc>
+          <w:tcPr>
+            <w:tcW w:w="2769" w:type="dxa"/>
+            <w:vMerge/>
           </w:tcPr>
           <w:p>
             <w:pPr>
               <w:cnfStyle w:val="000000100000" w:firstRow="0" w:lastRow="0" w:firstColumn="0" w:lastColumn="0" w:oddVBand="0" w:evenVBand="0" w:oddHBand="1" w:evenHBand="0" w:firstRowFirstColumn="0" w:firstRowLastColumn="0" w:lastRowFirstColumn="0" w:lastRowLastColumn="0"/>
             </w:pPr>
-            <w:r>
-              <w:t xml:space="preserve">R1 – MUST provide recommendations for sizing batteries and </w:t>
-            </w:r>
-            <w:r>
-              <w:lastRenderedPageBreak/>
-              <w:t>solar panels based on expected insolation.</w:t>
-            </w:r>
-          </w:p>
-        </w:tc>
-        <w:tc>
-          <w:tcPr>
-            <w:tcW w:w="3238" w:type="dxa"/>
+          </w:p>
+        </w:tc>
+        <w:tc>
+          <w:tcPr>
+            <w:tcW w:w="2769" w:type="dxa"/>
+            <w:vMerge/>
           </w:tcPr>
           <w:p>
             <w:pPr>
               <w:cnfStyle w:val="000000100000" w:firstRow="0" w:lastRow="0" w:firstColumn="0" w:lastColumn="0" w:oddVBand="0" w:evenVBand="0" w:oddHBand="1" w:evenHBand="0" w:firstRowFirstColumn="0" w:firstRowLastColumn="0" w:lastRowFirstColumn="0" w:lastRowLastColumn="0"/>
             </w:pPr>
-            <w:r>
-              <w:lastRenderedPageBreak/>
-              <w:t xml:space="preserve">T1 – Use recommendations to size solar and battery </w:t>
-            </w:r>
-            <w:r>
-              <w:lastRenderedPageBreak/>
-              <w:t>power for a mock installation at Camosun College using insolation data for that location.</w:t>
-            </w:r>
-          </w:p>
-        </w:tc>
-        <w:tc>
-          <w:tcPr>
-            <w:tcW w:w="3238" w:type="dxa"/>
+          </w:p>
+        </w:tc>
+        <w:tc>
+          <w:tcPr>
+            <w:tcW w:w="3558" w:type="dxa"/>
           </w:tcPr>
           <w:p>
             <w:pPr>
               <w:cnfStyle w:val="000000100000" w:firstRow="0" w:lastRow="0" w:firstColumn="0" w:lastColumn="0" w:oddVBand="0" w:evenVBand="0" w:oddHBand="1" w:evenHBand="0" w:firstRowFirstColumn="0" w:firstRowLastColumn="0" w:lastRowFirstColumn="0" w:lastRowLastColumn="0"/>
             </w:pPr>
             <w:r>
-              <w:lastRenderedPageBreak/>
-              <w:t xml:space="preserve">C1 - Recommended panel wattages and battery Ah meet or </w:t>
-            </w:r>
-            <w:r>
-              <w:lastRenderedPageBreak/>
-              <w:t>exceed node requirements as calculated by our power audit (datasheet specifications, duty cycle, solar insolation modeling)</w:t>
+              <w:t>C1.1 – Messages are displayed in the UI in the correct order.</w:t>
+            </w:r>
+          </w:p>
+        </w:tc>
+        <w:tc>
+          <w:tcPr>
+            <w:tcW w:w="1336" w:type="dxa"/>
+          </w:tcPr>
+          <w:p>
+            <w:pPr>
+              <w:cnfStyle w:val="000000100000" w:firstRow="0" w:lastRow="0" w:firstColumn="0" w:lastColumn="0" w:oddVBand="0" w:evenVBand="0" w:oddHBand="1" w:evenHBand="0" w:firstRowFirstColumn="0" w:firstRowLastColumn="0" w:lastRowFirstColumn="0" w:lastRowLastColumn="0"/>
+            </w:pPr>
+            <w:r>
+              <w:t>PASS</w:t>
             </w:r>
           </w:p>
         </w:tc>
@@ -6001,56 +6090,63 @@
         <w:tc>
           <w:tcPr>
             <w:cnfStyle w:val="001000000000" w:firstRow="0" w:lastRow="0" w:firstColumn="1" w:lastColumn="0" w:oddVBand="0" w:evenVBand="0" w:oddHBand="0" w:evenHBand="0" w:firstRowFirstColumn="0" w:firstRowLastColumn="0" w:lastRowFirstColumn="0" w:lastRowLastColumn="0"/>
-            <w:tcW w:w="3237" w:type="dxa"/>
-          </w:tcPr>
-          <w:p>
-            <w:r>
-              <w:lastRenderedPageBreak/>
-              <w:t>10-HW</w:t>
-            </w:r>
-          </w:p>
-        </w:tc>
-        <w:tc>
-          <w:tcPr>
-            <w:tcW w:w="3237" w:type="dxa"/>
+            <w:tcW w:w="2528" w:type="dxa"/>
+          </w:tcPr>
+          <w:p>
+            <w:r>
+              <w:t>6-HW</w:t>
+            </w:r>
+          </w:p>
+        </w:tc>
+        <w:tc>
+          <w:tcPr>
+            <w:tcW w:w="2769" w:type="dxa"/>
           </w:tcPr>
           <w:p>
             <w:pPr>
               <w:cnfStyle w:val="000000000000" w:firstRow="0" w:lastRow="0" w:firstColumn="0" w:lastColumn="0" w:oddVBand="0" w:evenVBand="0" w:oddHBand="0" w:evenHBand="0" w:firstRowFirstColumn="0" w:firstRowLastColumn="0" w:lastRowFirstColumn="0" w:lastRowLastColumn="0"/>
             </w:pPr>
             <w:r>
-              <w:t xml:space="preserve">R1 – Antennas MUST be well matched to the driving Hardware </w:t>
-            </w:r>
-          </w:p>
-        </w:tc>
-        <w:tc>
-          <w:tcPr>
-            <w:tcW w:w="3238" w:type="dxa"/>
+              <w:t>R1 –  MUST Design and order a PCB</w:t>
+            </w:r>
+          </w:p>
+        </w:tc>
+        <w:tc>
+          <w:tcPr>
+            <w:tcW w:w="2769" w:type="dxa"/>
           </w:tcPr>
           <w:p>
             <w:pPr>
               <w:cnfStyle w:val="000000000000" w:firstRow="0" w:lastRow="0" w:firstColumn="0" w:lastColumn="0" w:oddVBand="0" w:evenVBand="0" w:oddHBand="0" w:evenHBand="0" w:firstRowFirstColumn="0" w:firstRowLastColumn="0" w:lastRowFirstColumn="0" w:lastRowLastColumn="0"/>
             </w:pPr>
             <w:r>
-              <w:t>T1 – SWR/Impedance testing of antenna and source using VNA (may require tuning to meet these requirements)</w:t>
-            </w:r>
-          </w:p>
+              <w:t>T1 – Before each revision is submitted for manufacturing, it will be subject to an internal review by the group and an external review by the Capstone Committee.</w:t>
+            </w:r>
+          </w:p>
+        </w:tc>
+        <w:tc>
+          <w:tcPr>
+            <w:tcW w:w="3558" w:type="dxa"/>
+          </w:tcPr>
           <w:p>
             <w:pPr>
               <w:cnfStyle w:val="000000000000" w:firstRow="0" w:lastRow="0" w:firstColumn="0" w:lastColumn="0" w:oddVBand="0" w:evenVBand="0" w:oddHBand="0" w:evenHBand="0" w:firstRowFirstColumn="0" w:firstRowLastColumn="0" w:lastRowFirstColumn="0" w:lastRowLastColumn="0"/>
             </w:pPr>
-          </w:p>
-        </w:tc>
-        <w:tc>
-          <w:tcPr>
-            <w:tcW w:w="3238" w:type="dxa"/>
+            <w:r>
+              <w:t>C1 – The PCB design passes an internal review process and review from the Capstone Committee.</w:t>
+            </w:r>
+          </w:p>
+        </w:tc>
+        <w:tc>
+          <w:tcPr>
+            <w:tcW w:w="1336" w:type="dxa"/>
           </w:tcPr>
           <w:p>
             <w:pPr>
               <w:cnfStyle w:val="000000000000" w:firstRow="0" w:lastRow="0" w:firstColumn="0" w:lastColumn="0" w:oddVBand="0" w:evenVBand="0" w:oddHBand="0" w:evenHBand="0" w:firstRowFirstColumn="0" w:firstRowLastColumn="0" w:lastRowFirstColumn="0" w:lastRowLastColumn="0"/>
             </w:pPr>
             <w:r>
-              <w:t>C1 – Source impedance is matched to antenna so that VSWR &lt; 2 and return loss &lt; -10 dB at some point between 900-928MHz.</w:t>
+              <w:t>PASS</w:t>
             </w:r>
           </w:p>
         </w:tc>
@@ -6062,24 +6158,24 @@
         <w:tc>
           <w:tcPr>
             <w:cnfStyle w:val="001000000000" w:firstRow="0" w:lastRow="0" w:firstColumn="1" w:lastColumn="0" w:oddVBand="0" w:evenVBand="0" w:oddHBand="0" w:evenHBand="0" w:firstRowFirstColumn="0" w:firstRowLastColumn="0" w:lastRowFirstColumn="0" w:lastRowLastColumn="0"/>
-            <w:tcW w:w="3237" w:type="dxa"/>
-          </w:tcPr>
-          <w:p>
-            <w:r>
-              <w:t>11-HW</w:t>
-            </w:r>
-          </w:p>
-        </w:tc>
-        <w:tc>
-          <w:tcPr>
-            <w:tcW w:w="3237" w:type="dxa"/>
+            <w:tcW w:w="2528" w:type="dxa"/>
+          </w:tcPr>
+          <w:p>
+            <w:r>
+              <w:t>7-HW</w:t>
+            </w:r>
+          </w:p>
+        </w:tc>
+        <w:tc>
+          <w:tcPr>
+            <w:tcW w:w="2769" w:type="dxa"/>
           </w:tcPr>
           <w:p>
             <w:pPr>
               <w:cnfStyle w:val="000000100000" w:firstRow="0" w:lastRow="0" w:firstColumn="0" w:lastColumn="0" w:oddVBand="0" w:evenVBand="0" w:oddHBand="1" w:evenHBand="0" w:firstRowFirstColumn="0" w:firstRowLastColumn="0" w:lastRowFirstColumn="0" w:lastRowLastColumn="0"/>
             </w:pPr>
             <w:r>
-              <w:t>R1 – Nodes MUST incorporate an accessible user button at access points for users to initiate the web server.</w:t>
+              <w:t>R1 – MUST have a bespoke enclosure.</w:t>
             </w:r>
           </w:p>
           <w:p>
@@ -6087,20 +6183,20 @@
               <w:cnfStyle w:val="000000100000" w:firstRow="0" w:lastRow="0" w:firstColumn="0" w:lastColumn="0" w:oddVBand="0" w:evenVBand="0" w:oddHBand="1" w:evenHBand="0" w:firstRowFirstColumn="0" w:firstRowLastColumn="0" w:lastRowFirstColumn="0" w:lastRowLastColumn="0"/>
             </w:pPr>
             <w:r>
-              <w:t>R2 – The Wi-Fi access point MUST time-out after 5 minutes of inactivity to save power.</w:t>
-            </w:r>
-          </w:p>
-        </w:tc>
-        <w:tc>
-          <w:tcPr>
-            <w:tcW w:w="3238" w:type="dxa"/>
+              <w:t>F1 – SHOULD be protected against rain and moisture ingress</w:t>
+            </w:r>
+          </w:p>
+        </w:tc>
+        <w:tc>
+          <w:tcPr>
+            <w:tcW w:w="2769" w:type="dxa"/>
           </w:tcPr>
           <w:p>
             <w:pPr>
               <w:cnfStyle w:val="000000100000" w:firstRow="0" w:lastRow="0" w:firstColumn="0" w:lastColumn="0" w:oddVBand="0" w:evenVBand="0" w:oddHBand="1" w:evenHBand="0" w:firstRowFirstColumn="0" w:firstRowLastColumn="0" w:lastRowFirstColumn="0" w:lastRowLastColumn="0"/>
             </w:pPr>
             <w:r>
-              <w:t xml:space="preserve">T1 – Check that the Wi-Fi access point is powered down. Press the user button to initiate the Wi-Fi access point. </w:t>
+              <w:t>T1 – The enclosure will be inspected by professors.</w:t>
             </w:r>
           </w:p>
           <w:p>
@@ -6108,28 +6204,33 @@
               <w:cnfStyle w:val="000000100000" w:firstRow="0" w:lastRow="0" w:firstColumn="0" w:lastColumn="0" w:oddVBand="0" w:evenVBand="0" w:oddHBand="1" w:evenHBand="0" w:firstRowFirstColumn="0" w:firstRowLastColumn="0" w:lastRowFirstColumn="0" w:lastRowLastColumn="0"/>
             </w:pPr>
             <w:r>
-              <w:t>T2 – Leave the access point for 5 minutes without activity.</w:t>
-            </w:r>
-          </w:p>
-        </w:tc>
-        <w:tc>
-          <w:tcPr>
-            <w:tcW w:w="3238" w:type="dxa"/>
+              <w:t>T2 – Third-party parts like cable glands are IPX4 certified.</w:t>
+            </w:r>
+          </w:p>
+        </w:tc>
+        <w:tc>
+          <w:tcPr>
+            <w:tcW w:w="3558" w:type="dxa"/>
           </w:tcPr>
           <w:p>
             <w:pPr>
               <w:cnfStyle w:val="000000100000" w:firstRow="0" w:lastRow="0" w:firstColumn="0" w:lastColumn="0" w:oddVBand="0" w:evenVBand="0" w:oddHBand="1" w:evenHBand="0" w:firstRowFirstColumn="0" w:firstRowLastColumn="0" w:lastRowFirstColumn="0" w:lastRowLastColumn="0"/>
             </w:pPr>
             <w:r>
-              <w:t>C1 – The Wi-Fi access point is available after pressing the user button.</w:t>
-            </w:r>
-          </w:p>
+              <w:t>C1 – All third-party enclosure components have IPX4 or greater certification.</w:t>
+            </w:r>
+          </w:p>
+        </w:tc>
+        <w:tc>
+          <w:tcPr>
+            <w:tcW w:w="1336" w:type="dxa"/>
+          </w:tcPr>
           <w:p>
             <w:pPr>
               <w:cnfStyle w:val="000000100000" w:firstRow="0" w:lastRow="0" w:firstColumn="0" w:lastColumn="0" w:oddVBand="0" w:evenVBand="0" w:oddHBand="1" w:evenHBand="0" w:firstRowFirstColumn="0" w:firstRowLastColumn="0" w:lastRowFirstColumn="0" w:lastRowLastColumn="0"/>
             </w:pPr>
             <w:r>
-              <w:t>C2 – The Wi-Fi access point is disabled after 5 minutes of inactivity.</w:t>
+              <w:t>PASS</w:t>
             </w:r>
           </w:p>
         </w:tc>
@@ -6138,90 +6239,666 @@
         <w:tc>
           <w:tcPr>
             <w:cnfStyle w:val="001000000000" w:firstRow="0" w:lastRow="0" w:firstColumn="1" w:lastColumn="0" w:oddVBand="0" w:evenVBand="0" w:oddHBand="0" w:evenHBand="0" w:firstRowFirstColumn="0" w:firstRowLastColumn="0" w:lastRowFirstColumn="0" w:lastRowLastColumn="0"/>
-            <w:tcW w:w="3237" w:type="dxa"/>
-          </w:tcPr>
-          <w:p>
-            <w:r>
+            <w:tcW w:w="2528" w:type="dxa"/>
+            <w:vMerge w:val="restart"/>
+          </w:tcPr>
+          <w:p>
+            <w:r>
+              <w:t>8-HW</w:t>
+            </w:r>
+          </w:p>
+        </w:tc>
+        <w:tc>
+          <w:tcPr>
+            <w:tcW w:w="2769" w:type="dxa"/>
+            <w:vMerge w:val="restart"/>
+          </w:tcPr>
+          <w:p>
+            <w:pPr>
+              <w:cnfStyle w:val="000000000000" w:firstRow="0" w:lastRow="0" w:firstColumn="0" w:lastColumn="0" w:oddVBand="0" w:evenVBand="0" w:oddHBand="0" w:evenHBand="0" w:firstRowFirstColumn="0" w:firstRowLastColumn="0" w:lastRowFirstColumn="0" w:lastRowLastColumn="0"/>
+            </w:pPr>
+            <w:r>
+              <w:t xml:space="preserve">R1 – Voltage regulator MUST effectively provide </w:t>
+            </w:r>
+            <w:r>
+              <w:lastRenderedPageBreak/>
+              <w:t>the required 3.3V to the hardware for a range of typical battery voltages.</w:t>
+            </w:r>
+          </w:p>
+        </w:tc>
+        <w:tc>
+          <w:tcPr>
+            <w:tcW w:w="2769" w:type="dxa"/>
+            <w:vMerge w:val="restart"/>
+          </w:tcPr>
+          <w:p>
+            <w:pPr>
+              <w:cnfStyle w:val="000000000000" w:firstRow="0" w:lastRow="0" w:firstColumn="0" w:lastColumn="0" w:oddVBand="0" w:evenVBand="0" w:oddHBand="0" w:evenHBand="0" w:firstRowFirstColumn="0" w:firstRowLastColumn="0" w:lastRowFirstColumn="0" w:lastRowLastColumn="0"/>
+            </w:pPr>
+            <w:r>
+              <w:lastRenderedPageBreak/>
+              <w:t xml:space="preserve">T1 – Input a range of voltages from 3.8V-20V and measure </w:t>
+            </w:r>
+            <w:r>
+              <w:lastRenderedPageBreak/>
+              <w:t>the voltage regulator output.</w:t>
+            </w:r>
+          </w:p>
+        </w:tc>
+        <w:tc>
+          <w:tcPr>
+            <w:tcW w:w="3558" w:type="dxa"/>
+          </w:tcPr>
+          <w:p>
+            <w:pPr>
+              <w:cnfStyle w:val="000000000000" w:firstRow="0" w:lastRow="0" w:firstColumn="0" w:lastColumn="0" w:oddVBand="0" w:evenVBand="0" w:oddHBand="0" w:evenHBand="0" w:firstRowFirstColumn="0" w:firstRowLastColumn="0" w:lastRowFirstColumn="0" w:lastRowLastColumn="0"/>
+            </w:pPr>
+            <w:r>
+              <w:lastRenderedPageBreak/>
+              <w:t xml:space="preserve">C1.0 – The hardware receives a stable 3.3V +/- 0.1V out </w:t>
+            </w:r>
+            <w:r>
+              <w:lastRenderedPageBreak/>
+              <w:t>across the range of test voltages.</w:t>
+            </w:r>
+          </w:p>
+          <w:p>
+            <w:pPr>
+              <w:cnfStyle w:val="000000000000" w:firstRow="0" w:lastRow="0" w:firstColumn="0" w:lastColumn="0" w:oddVBand="0" w:evenVBand="0" w:oddHBand="0" w:evenHBand="0" w:firstRowFirstColumn="0" w:firstRowLastColumn="0" w:lastRowFirstColumn="0" w:lastRowLastColumn="0"/>
+            </w:pPr>
+          </w:p>
+        </w:tc>
+        <w:tc>
+          <w:tcPr>
+            <w:tcW w:w="1336" w:type="dxa"/>
+          </w:tcPr>
+          <w:p>
+            <w:pPr>
+              <w:cnfStyle w:val="000000000000" w:firstRow="0" w:lastRow="0" w:firstColumn="0" w:lastColumn="0" w:oddVBand="0" w:evenVBand="0" w:oddHBand="0" w:evenHBand="0" w:firstRowFirstColumn="0" w:firstRowLastColumn="0" w:lastRowFirstColumn="0" w:lastRowLastColumn="0"/>
+            </w:pPr>
+            <w:r>
+              <w:lastRenderedPageBreak/>
+              <w:t>PASS</w:t>
+            </w:r>
+          </w:p>
+        </w:tc>
+      </w:tr>
+      <w:tr>
+        <w:trPr>
+          <w:cnfStyle w:val="000000100000" w:firstRow="0" w:lastRow="0" w:firstColumn="0" w:lastColumn="0" w:oddVBand="0" w:evenVBand="0" w:oddHBand="1" w:evenHBand="0" w:firstRowFirstColumn="0" w:firstRowLastColumn="0" w:lastRowFirstColumn="0" w:lastRowLastColumn="0"/>
+        </w:trPr>
+        <w:tc>
+          <w:tcPr>
+            <w:cnfStyle w:val="001000000000" w:firstRow="0" w:lastRow="0" w:firstColumn="1" w:lastColumn="0" w:oddVBand="0" w:evenVBand="0" w:oddHBand="0" w:evenHBand="0" w:firstRowFirstColumn="0" w:firstRowLastColumn="0" w:lastRowFirstColumn="0" w:lastRowLastColumn="0"/>
+            <w:tcW w:w="2528" w:type="dxa"/>
+            <w:vMerge/>
+          </w:tcPr>
+          <w:p/>
+        </w:tc>
+        <w:tc>
+          <w:tcPr>
+            <w:tcW w:w="2769" w:type="dxa"/>
+            <w:vMerge/>
+          </w:tcPr>
+          <w:p>
+            <w:pPr>
+              <w:cnfStyle w:val="000000100000" w:firstRow="0" w:lastRow="0" w:firstColumn="0" w:lastColumn="0" w:oddVBand="0" w:evenVBand="0" w:oddHBand="1" w:evenHBand="0" w:firstRowFirstColumn="0" w:firstRowLastColumn="0" w:lastRowFirstColumn="0" w:lastRowLastColumn="0"/>
+            </w:pPr>
+          </w:p>
+        </w:tc>
+        <w:tc>
+          <w:tcPr>
+            <w:tcW w:w="2769" w:type="dxa"/>
+            <w:vMerge/>
+          </w:tcPr>
+          <w:p>
+            <w:pPr>
+              <w:cnfStyle w:val="000000100000" w:firstRow="0" w:lastRow="0" w:firstColumn="0" w:lastColumn="0" w:oddVBand="0" w:evenVBand="0" w:oddHBand="1" w:evenHBand="0" w:firstRowFirstColumn="0" w:firstRowLastColumn="0" w:lastRowFirstColumn="0" w:lastRowLastColumn="0"/>
+            </w:pPr>
+          </w:p>
+        </w:tc>
+        <w:tc>
+          <w:tcPr>
+            <w:tcW w:w="3558" w:type="dxa"/>
+          </w:tcPr>
+          <w:p>
+            <w:pPr>
+              <w:cnfStyle w:val="000000100000" w:firstRow="0" w:lastRow="0" w:firstColumn="0" w:lastColumn="0" w:oddVBand="0" w:evenVBand="0" w:oddHBand="1" w:evenHBand="0" w:firstRowFirstColumn="0" w:firstRowLastColumn="0" w:lastRowFirstColumn="0" w:lastRowLastColumn="0"/>
+            </w:pPr>
+            <w:r>
+              <w:t>C1.1 – The output voltage, ripple voltage, and load transient response meets the hardware specifications provided by the manufacture in the datasheet.</w:t>
+            </w:r>
+          </w:p>
+        </w:tc>
+        <w:tc>
+          <w:tcPr>
+            <w:tcW w:w="1336" w:type="dxa"/>
+          </w:tcPr>
+          <w:p>
+            <w:pPr>
+              <w:cnfStyle w:val="000000100000" w:firstRow="0" w:lastRow="0" w:firstColumn="0" w:lastColumn="0" w:oddVBand="0" w:evenVBand="0" w:oddHBand="1" w:evenHBand="0" w:firstRowFirstColumn="0" w:firstRowLastColumn="0" w:lastRowFirstColumn="0" w:lastRowLastColumn="0"/>
+            </w:pPr>
+            <w:r>
+              <w:t>PASS</w:t>
+            </w:r>
+          </w:p>
+        </w:tc>
+      </w:tr>
+      <w:tr>
+        <w:tc>
+          <w:tcPr>
+            <w:cnfStyle w:val="001000000000" w:firstRow="0" w:lastRow="0" w:firstColumn="1" w:lastColumn="0" w:oddVBand="0" w:evenVBand="0" w:oddHBand="0" w:evenHBand="0" w:firstRowFirstColumn="0" w:firstRowLastColumn="0" w:lastRowFirstColumn="0" w:lastRowLastColumn="0"/>
+            <w:tcW w:w="2528" w:type="dxa"/>
+          </w:tcPr>
+          <w:p>
+            <w:r>
+              <w:t>9-HW</w:t>
+            </w:r>
+          </w:p>
+        </w:tc>
+        <w:tc>
+          <w:tcPr>
+            <w:tcW w:w="2769" w:type="dxa"/>
+          </w:tcPr>
+          <w:p>
+            <w:pPr>
+              <w:cnfStyle w:val="000000000000" w:firstRow="0" w:lastRow="0" w:firstColumn="0" w:lastColumn="0" w:oddVBand="0" w:evenVBand="0" w:oddHBand="0" w:evenHBand="0" w:firstRowFirstColumn="0" w:firstRowLastColumn="0" w:lastRowFirstColumn="0" w:lastRowLastColumn="0"/>
+            </w:pPr>
+            <w:r>
+              <w:t>R1 – MUST provide recommendations for sizing batteries and solar panels based on expected insolation.</w:t>
+            </w:r>
+          </w:p>
+        </w:tc>
+        <w:tc>
+          <w:tcPr>
+            <w:tcW w:w="2769" w:type="dxa"/>
+          </w:tcPr>
+          <w:p>
+            <w:pPr>
+              <w:cnfStyle w:val="000000000000" w:firstRow="0" w:lastRow="0" w:firstColumn="0" w:lastColumn="0" w:oddVBand="0" w:evenVBand="0" w:oddHBand="0" w:evenHBand="0" w:firstRowFirstColumn="0" w:firstRowLastColumn="0" w:lastRowFirstColumn="0" w:lastRowLastColumn="0"/>
+            </w:pPr>
+            <w:r>
+              <w:t>T1 – Use recommendations to size solar and battery power for a mock installation at Camosun College using insolation data for that location.</w:t>
+            </w:r>
+          </w:p>
+        </w:tc>
+        <w:tc>
+          <w:tcPr>
+            <w:tcW w:w="3558" w:type="dxa"/>
+          </w:tcPr>
+          <w:p>
+            <w:pPr>
+              <w:cnfStyle w:val="000000000000" w:firstRow="0" w:lastRow="0" w:firstColumn="0" w:lastColumn="0" w:oddVBand="0" w:evenVBand="0" w:oddHBand="0" w:evenHBand="0" w:firstRowFirstColumn="0" w:firstRowLastColumn="0" w:lastRowFirstColumn="0" w:lastRowLastColumn="0"/>
+            </w:pPr>
+            <w:r>
+              <w:t>C1 - Recommended panel wattages and battery Ah meet or exceed node requirements as calculated by our power audit (datasheet specifications, duty cycle, solar insolation modeling)</w:t>
+            </w:r>
+          </w:p>
+        </w:tc>
+        <w:tc>
+          <w:tcPr>
+            <w:tcW w:w="1336" w:type="dxa"/>
+          </w:tcPr>
+          <w:p>
+            <w:pPr>
+              <w:cnfStyle w:val="000000000000" w:firstRow="0" w:lastRow="0" w:firstColumn="0" w:lastColumn="0" w:oddVBand="0" w:evenVBand="0" w:oddHBand="0" w:evenHBand="0" w:firstRowFirstColumn="0" w:firstRowLastColumn="0" w:lastRowFirstColumn="0" w:lastRowLastColumn="0"/>
+            </w:pPr>
+            <w:r>
+              <w:t>PASS</w:t>
+            </w:r>
+          </w:p>
+        </w:tc>
+      </w:tr>
+      <w:tr>
+        <w:trPr>
+          <w:cnfStyle w:val="000000100000" w:firstRow="0" w:lastRow="0" w:firstColumn="0" w:lastColumn="0" w:oddVBand="0" w:evenVBand="0" w:oddHBand="1" w:evenHBand="0" w:firstRowFirstColumn="0" w:firstRowLastColumn="0" w:lastRowFirstColumn="0" w:lastRowLastColumn="0"/>
+        </w:trPr>
+        <w:tc>
+          <w:tcPr>
+            <w:cnfStyle w:val="001000000000" w:firstRow="0" w:lastRow="0" w:firstColumn="1" w:lastColumn="0" w:oddVBand="0" w:evenVBand="0" w:oddHBand="0" w:evenHBand="0" w:firstRowFirstColumn="0" w:firstRowLastColumn="0" w:lastRowFirstColumn="0" w:lastRowLastColumn="0"/>
+            <w:tcW w:w="2528" w:type="dxa"/>
+          </w:tcPr>
+          <w:p>
+            <w:r>
+              <w:t>10-HW</w:t>
+            </w:r>
+          </w:p>
+        </w:tc>
+        <w:tc>
+          <w:tcPr>
+            <w:tcW w:w="2769" w:type="dxa"/>
+          </w:tcPr>
+          <w:p>
+            <w:pPr>
+              <w:cnfStyle w:val="000000100000" w:firstRow="0" w:lastRow="0" w:firstColumn="0" w:lastColumn="0" w:oddVBand="0" w:evenVBand="0" w:oddHBand="1" w:evenHBand="0" w:firstRowFirstColumn="0" w:firstRowLastColumn="0" w:lastRowFirstColumn="0" w:lastRowLastColumn="0"/>
+            </w:pPr>
+            <w:r>
+              <w:t xml:space="preserve">R1 – Antennas MUST be well matched to the driving Hardware </w:t>
+            </w:r>
+          </w:p>
+        </w:tc>
+        <w:tc>
+          <w:tcPr>
+            <w:tcW w:w="2769" w:type="dxa"/>
+          </w:tcPr>
+          <w:p>
+            <w:pPr>
+              <w:cnfStyle w:val="000000100000" w:firstRow="0" w:lastRow="0" w:firstColumn="0" w:lastColumn="0" w:oddVBand="0" w:evenVBand="0" w:oddHBand="1" w:evenHBand="0" w:firstRowFirstColumn="0" w:firstRowLastColumn="0" w:lastRowFirstColumn="0" w:lastRowLastColumn="0"/>
+            </w:pPr>
+            <w:r>
+              <w:t>T1 – SWR/Impedance testing of antenna and source using VNA (may require tuning to meet these requirements)</w:t>
+            </w:r>
+          </w:p>
+          <w:p>
+            <w:pPr>
+              <w:cnfStyle w:val="000000100000" w:firstRow="0" w:lastRow="0" w:firstColumn="0" w:lastColumn="0" w:oddVBand="0" w:evenVBand="0" w:oddHBand="1" w:evenHBand="0" w:firstRowFirstColumn="0" w:firstRowLastColumn="0" w:lastRowFirstColumn="0" w:lastRowLastColumn="0"/>
+            </w:pPr>
+          </w:p>
+        </w:tc>
+        <w:tc>
+          <w:tcPr>
+            <w:tcW w:w="3558" w:type="dxa"/>
+          </w:tcPr>
+          <w:p>
+            <w:pPr>
+              <w:cnfStyle w:val="000000100000" w:firstRow="0" w:lastRow="0" w:firstColumn="0" w:lastColumn="0" w:oddVBand="0" w:evenVBand="0" w:oddHBand="1" w:evenHBand="0" w:firstRowFirstColumn="0" w:firstRowLastColumn="0" w:lastRowFirstColumn="0" w:lastRowLastColumn="0"/>
+            </w:pPr>
+            <w:r>
+              <w:t>C1 – Source impedance is matched to antenna so that VSWR &lt; 2 and return loss &lt; -10 dB at some point between 900-928MHz.</w:t>
+            </w:r>
+          </w:p>
+        </w:tc>
+        <w:tc>
+          <w:tcPr>
+            <w:tcW w:w="1336" w:type="dxa"/>
+          </w:tcPr>
+          <w:p>
+            <w:pPr>
+              <w:cnfStyle w:val="000000100000" w:firstRow="0" w:lastRow="0" w:firstColumn="0" w:lastColumn="0" w:oddVBand="0" w:evenVBand="0" w:oddHBand="1" w:evenHBand="0" w:firstRowFirstColumn="0" w:firstRowLastColumn="0" w:lastRowFirstColumn="0" w:lastRowLastColumn="0"/>
+            </w:pPr>
+            <w:r>
+              <w:t>PASS</w:t>
+            </w:r>
+          </w:p>
+        </w:tc>
+      </w:tr>
+      <w:tr>
+        <w:tc>
+          <w:tcPr>
+            <w:cnfStyle w:val="001000000000" w:firstRow="0" w:lastRow="0" w:firstColumn="1" w:lastColumn="0" w:oddVBand="0" w:evenVBand="0" w:oddHBand="0" w:evenHBand="0" w:firstRowFirstColumn="0" w:firstRowLastColumn="0" w:lastRowFirstColumn="0" w:lastRowLastColumn="0"/>
+            <w:tcW w:w="2528" w:type="dxa"/>
+            <w:vMerge w:val="restart"/>
+          </w:tcPr>
+          <w:p>
+            <w:r>
+              <w:t>11-HW</w:t>
+            </w:r>
+          </w:p>
+        </w:tc>
+        <w:tc>
+          <w:tcPr>
+            <w:tcW w:w="2769" w:type="dxa"/>
+          </w:tcPr>
+          <w:p>
+            <w:pPr>
+              <w:cnfStyle w:val="000000000000" w:firstRow="0" w:lastRow="0" w:firstColumn="0" w:lastColumn="0" w:oddVBand="0" w:evenVBand="0" w:oddHBand="0" w:evenHBand="0" w:firstRowFirstColumn="0" w:firstRowLastColumn="0" w:lastRowFirstColumn="0" w:lastRowLastColumn="0"/>
+            </w:pPr>
+            <w:r>
+              <w:t>R1 – Nodes MUST incorporate an accessible user button at access points for users to initiate the web server.</w:t>
+            </w:r>
+          </w:p>
+          <w:p>
+            <w:pPr>
+              <w:cnfStyle w:val="000000000000" w:firstRow="0" w:lastRow="0" w:firstColumn="0" w:lastColumn="0" w:oddVBand="0" w:evenVBand="0" w:oddHBand="0" w:evenHBand="0" w:firstRowFirstColumn="0" w:firstRowLastColumn="0" w:lastRowFirstColumn="0" w:lastRowLastColumn="0"/>
+            </w:pPr>
+          </w:p>
+        </w:tc>
+        <w:tc>
+          <w:tcPr>
+            <w:tcW w:w="2769" w:type="dxa"/>
+          </w:tcPr>
+          <w:p>
+            <w:pPr>
+              <w:cnfStyle w:val="000000000000" w:firstRow="0" w:lastRow="0" w:firstColumn="0" w:lastColumn="0" w:oddVBand="0" w:evenVBand="0" w:oddHBand="0" w:evenHBand="0" w:firstRowFirstColumn="0" w:firstRowLastColumn="0" w:lastRowFirstColumn="0" w:lastRowLastColumn="0"/>
+            </w:pPr>
+            <w:r>
+              <w:t xml:space="preserve">T1 – Check that the Wi-Fi access point is powered down. Press the user button to initiate the Wi-Fi access point. </w:t>
+            </w:r>
+          </w:p>
+          <w:p>
+            <w:pPr>
+              <w:cnfStyle w:val="000000000000" w:firstRow="0" w:lastRow="0" w:firstColumn="0" w:lastColumn="0" w:oddVBand="0" w:evenVBand="0" w:oddHBand="0" w:evenHBand="0" w:firstRowFirstColumn="0" w:firstRowLastColumn="0" w:lastRowFirstColumn="0" w:lastRowLastColumn="0"/>
+            </w:pPr>
+          </w:p>
+        </w:tc>
+        <w:tc>
+          <w:tcPr>
+            <w:tcW w:w="3558" w:type="dxa"/>
+          </w:tcPr>
+          <w:p>
+            <w:pPr>
+              <w:cnfStyle w:val="000000000000" w:firstRow="0" w:lastRow="0" w:firstColumn="0" w:lastColumn="0" w:oddVBand="0" w:evenVBand="0" w:oddHBand="0" w:evenHBand="0" w:firstRowFirstColumn="0" w:firstRowLastColumn="0" w:lastRowFirstColumn="0" w:lastRowLastColumn="0"/>
+            </w:pPr>
+            <w:r>
+              <w:t>C1 – The Wi-Fi access point is available after pressing the user button.</w:t>
+            </w:r>
+          </w:p>
+          <w:p>
+            <w:pPr>
+              <w:cnfStyle w:val="000000000000" w:firstRow="0" w:lastRow="0" w:firstColumn="0" w:lastColumn="0" w:oddVBand="0" w:evenVBand="0" w:oddHBand="0" w:evenHBand="0" w:firstRowFirstColumn="0" w:firstRowLastColumn="0" w:lastRowFirstColumn="0" w:lastRowLastColumn="0"/>
+            </w:pPr>
+          </w:p>
+        </w:tc>
+        <w:tc>
+          <w:tcPr>
+            <w:tcW w:w="1336" w:type="dxa"/>
+          </w:tcPr>
+          <w:p>
+            <w:pPr>
+              <w:cnfStyle w:val="000000000000" w:firstRow="0" w:lastRow="0" w:firstColumn="0" w:lastColumn="0" w:oddVBand="0" w:evenVBand="0" w:oddHBand="0" w:evenHBand="0" w:firstRowFirstColumn="0" w:firstRowLastColumn="0" w:lastRowFirstColumn="0" w:lastRowLastColumn="0"/>
+            </w:pPr>
+            <w:r>
+              <w:t>PASS</w:t>
+            </w:r>
+          </w:p>
+        </w:tc>
+      </w:tr>
+      <w:tr>
+        <w:trPr>
+          <w:cnfStyle w:val="000000100000" w:firstRow="0" w:lastRow="0" w:firstColumn="0" w:lastColumn="0" w:oddVBand="0" w:evenVBand="0" w:oddHBand="1" w:evenHBand="0" w:firstRowFirstColumn="0" w:firstRowLastColumn="0" w:lastRowFirstColumn="0" w:lastRowLastColumn="0"/>
+        </w:trPr>
+        <w:tc>
+          <w:tcPr>
+            <w:cnfStyle w:val="001000000000" w:firstRow="0" w:lastRow="0" w:firstColumn="1" w:lastColumn="0" w:oddVBand="0" w:evenVBand="0" w:oddHBand="0" w:evenHBand="0" w:firstRowFirstColumn="0" w:firstRowLastColumn="0" w:lastRowFirstColumn="0" w:lastRowLastColumn="0"/>
+            <w:tcW w:w="2528" w:type="dxa"/>
+            <w:vMerge/>
+          </w:tcPr>
+          <w:p/>
+        </w:tc>
+        <w:tc>
+          <w:tcPr>
+            <w:tcW w:w="2769" w:type="dxa"/>
+          </w:tcPr>
+          <w:p>
+            <w:pPr>
+              <w:cnfStyle w:val="000000100000" w:firstRow="0" w:lastRow="0" w:firstColumn="0" w:lastColumn="0" w:oddVBand="0" w:evenVBand="0" w:oddHBand="1" w:evenHBand="0" w:firstRowFirstColumn="0" w:firstRowLastColumn="0" w:lastRowFirstColumn="0" w:lastRowLastColumn="0"/>
+            </w:pPr>
+            <w:r>
+              <w:t>R2 – The Wi-Fi access point MUST time-out after 5 minutes of inactivity to save power.</w:t>
+            </w:r>
+          </w:p>
+        </w:tc>
+        <w:tc>
+          <w:tcPr>
+            <w:tcW w:w="2769" w:type="dxa"/>
+          </w:tcPr>
+          <w:p>
+            <w:pPr>
+              <w:cnfStyle w:val="000000100000" w:firstRow="0" w:lastRow="0" w:firstColumn="0" w:lastColumn="0" w:oddVBand="0" w:evenVBand="0" w:oddHBand="1" w:evenHBand="0" w:firstRowFirstColumn="0" w:firstRowLastColumn="0" w:lastRowFirstColumn="0" w:lastRowLastColumn="0"/>
+            </w:pPr>
+            <w:r>
+              <w:t>T2 – Leave the access point for 5 minutes without activity.</w:t>
+            </w:r>
+          </w:p>
+        </w:tc>
+        <w:tc>
+          <w:tcPr>
+            <w:tcW w:w="3558" w:type="dxa"/>
+          </w:tcPr>
+          <w:p>
+            <w:pPr>
+              <w:cnfStyle w:val="000000100000" w:firstRow="0" w:lastRow="0" w:firstColumn="0" w:lastColumn="0" w:oddVBand="0" w:evenVBand="0" w:oddHBand="1" w:evenHBand="0" w:firstRowFirstColumn="0" w:firstRowLastColumn="0" w:lastRowFirstColumn="0" w:lastRowLastColumn="0"/>
+            </w:pPr>
+            <w:r>
+              <w:t>C2 – The Wi-Fi access point is disabled after 5 minutes of inactivity.</w:t>
+            </w:r>
+          </w:p>
+        </w:tc>
+        <w:tc>
+          <w:tcPr>
+            <w:tcW w:w="1336" w:type="dxa"/>
+          </w:tcPr>
+          <w:p>
+            <w:pPr>
+              <w:cnfStyle w:val="000000100000" w:firstRow="0" w:lastRow="0" w:firstColumn="0" w:lastColumn="0" w:oddVBand="0" w:evenVBand="0" w:oddHBand="1" w:evenHBand="0" w:firstRowFirstColumn="0" w:firstRowLastColumn="0" w:lastRowFirstColumn="0" w:lastRowLastColumn="0"/>
+            </w:pPr>
+            <w:r>
+              <w:t>PASS</w:t>
+            </w:r>
+          </w:p>
+        </w:tc>
+      </w:tr>
+      <w:tr>
+        <w:tc>
+          <w:tcPr>
+            <w:cnfStyle w:val="001000000000" w:firstRow="0" w:lastRow="0" w:firstColumn="1" w:lastColumn="0" w:oddVBand="0" w:evenVBand="0" w:oddHBand="0" w:evenHBand="0" w:firstRowFirstColumn="0" w:firstRowLastColumn="0" w:lastRowFirstColumn="0" w:lastRowLastColumn="0"/>
+            <w:tcW w:w="2528" w:type="dxa"/>
+            <w:vMerge w:val="restart"/>
+          </w:tcPr>
+          <w:p>
+            <w:r>
+              <w:lastRenderedPageBreak/>
               <w:t>12- SW</w:t>
             </w:r>
           </w:p>
         </w:tc>
         <w:tc>
           <w:tcPr>
-            <w:tcW w:w="3237" w:type="dxa"/>
+            <w:tcW w:w="2769" w:type="dxa"/>
           </w:tcPr>
           <w:p>
             <w:pPr>
               <w:cnfStyle w:val="000000000000" w:firstRow="0" w:lastRow="0" w:firstColumn="0" w:lastColumn="0" w:oddVBand="0" w:evenVBand="0" w:oddHBand="0" w:evenHBand="0" w:firstRowFirstColumn="0" w:firstRowLastColumn="0" w:lastRowFirstColumn="0" w:lastRowLastColumn="0"/>
             </w:pPr>
             <w:r>
-              <w:t>R1 – The firmware has multiple power consumption modes to conserve battery.F1 – An LED indicates different states to the user.</w:t>
-            </w:r>
-          </w:p>
+              <w:t xml:space="preserve">R1 – The firmware has multiple power consumption modes to conserve battery. </w:t>
+            </w:r>
+          </w:p>
+        </w:tc>
+        <w:tc>
+          <w:tcPr>
+            <w:tcW w:w="2769" w:type="dxa"/>
+            <w:vMerge w:val="restart"/>
+          </w:tcPr>
           <w:p>
             <w:pPr>
               <w:cnfStyle w:val="000000000000" w:firstRow="0" w:lastRow="0" w:firstColumn="0" w:lastColumn="0" w:oddVBand="0" w:evenVBand="0" w:oddHBand="0" w:evenHBand="0" w:firstRowFirstColumn="0" w:firstRowLastColumn="0" w:lastRowFirstColumn="0" w:lastRowLastColumn="0"/>
             </w:pPr>
             <w:r>
+              <w:t>T1 – Measure node current draw when access point is up and when it is down.</w:t>
+            </w:r>
+          </w:p>
+        </w:tc>
+        <w:tc>
+          <w:tcPr>
+            <w:tcW w:w="3558" w:type="dxa"/>
+          </w:tcPr>
+          <w:p>
+            <w:pPr>
+              <w:cnfStyle w:val="000000000000" w:firstRow="0" w:lastRow="0" w:firstColumn="0" w:lastColumn="0" w:oddVBand="0" w:evenVBand="0" w:oddHBand="0" w:evenHBand="0" w:firstRowFirstColumn="0" w:firstRowLastColumn="0" w:lastRowFirstColumn="0" w:lastRowLastColumn="0"/>
+            </w:pPr>
+            <w:r>
+              <w:t>C1 – The current draw in AP down mode is less than the current draw in active mode.</w:t>
+            </w:r>
+          </w:p>
+          <w:p>
+            <w:pPr>
+              <w:cnfStyle w:val="000000000000" w:firstRow="0" w:lastRow="0" w:firstColumn="0" w:lastColumn="0" w:oddVBand="0" w:evenVBand="0" w:oddHBand="0" w:evenHBand="0" w:firstRowFirstColumn="0" w:firstRowLastColumn="0" w:lastRowFirstColumn="0" w:lastRowLastColumn="0"/>
+            </w:pPr>
+          </w:p>
+        </w:tc>
+        <w:tc>
+          <w:tcPr>
+            <w:tcW w:w="1336" w:type="dxa"/>
+          </w:tcPr>
+          <w:p>
+            <w:pPr>
+              <w:cnfStyle w:val="000000000000" w:firstRow="0" w:lastRow="0" w:firstColumn="0" w:lastColumn="0" w:oddVBand="0" w:evenVBand="0" w:oddHBand="0" w:evenHBand="0" w:firstRowFirstColumn="0" w:firstRowLastColumn="0" w:lastRowFirstColumn="0" w:lastRowLastColumn="0"/>
+            </w:pPr>
+            <w:r>
+              <w:t>PASS</w:t>
+            </w:r>
+          </w:p>
+        </w:tc>
+      </w:tr>
+      <w:tr>
+        <w:trPr>
+          <w:cnfStyle w:val="000000100000" w:firstRow="0" w:lastRow="0" w:firstColumn="0" w:lastColumn="0" w:oddVBand="0" w:evenVBand="0" w:oddHBand="1" w:evenHBand="0" w:firstRowFirstColumn="0" w:firstRowLastColumn="0" w:lastRowFirstColumn="0" w:lastRowLastColumn="0"/>
+          <w:trHeight w:val="811"/>
+        </w:trPr>
+        <w:tc>
+          <w:tcPr>
+            <w:cnfStyle w:val="001000000000" w:firstRow="0" w:lastRow="0" w:firstColumn="1" w:lastColumn="0" w:oddVBand="0" w:evenVBand="0" w:oddHBand="0" w:evenHBand="0" w:firstRowFirstColumn="0" w:firstRowLastColumn="0" w:lastRowFirstColumn="0" w:lastRowLastColumn="0"/>
+            <w:tcW w:w="2528" w:type="dxa"/>
+            <w:vMerge/>
+            <w:tcBorders>
+              <w:bottom w:val="single" w:sz="2" w:space="0" w:color="666666" w:themeColor="text1" w:themeTint="99"/>
+            </w:tcBorders>
+          </w:tcPr>
+          <w:p/>
+        </w:tc>
+        <w:tc>
+          <w:tcPr>
+            <w:tcW w:w="2769" w:type="dxa"/>
+            <w:vMerge w:val="restart"/>
+            <w:tcBorders>
+              <w:bottom w:val="single" w:sz="2" w:space="0" w:color="666666" w:themeColor="text1" w:themeTint="99"/>
+            </w:tcBorders>
+          </w:tcPr>
+          <w:p>
+            <w:pPr>
+              <w:cnfStyle w:val="000000100000" w:firstRow="0" w:lastRow="0" w:firstColumn="0" w:lastColumn="0" w:oddVBand="0" w:evenVBand="0" w:oddHBand="1" w:evenHBand="0" w:firstRowFirstColumn="0" w:firstRowLastColumn="0" w:lastRowFirstColumn="0" w:lastRowLastColumn="0"/>
+            </w:pPr>
+            <w:r>
+              <w:t>F1 – An LED indicates different states to the user.</w:t>
+            </w:r>
+          </w:p>
+          <w:p>
+            <w:pPr>
+              <w:cnfStyle w:val="000000100000" w:firstRow="0" w:lastRow="0" w:firstColumn="0" w:lastColumn="0" w:oddVBand="0" w:evenVBand="0" w:oddHBand="1" w:evenHBand="0" w:firstRowFirstColumn="0" w:firstRowLastColumn="0" w:lastRowFirstColumn="0" w:lastRowLastColumn="0"/>
+            </w:pPr>
+            <w:r>
               <w:t>offline until the battery can be recharged.</w:t>
             </w:r>
           </w:p>
           <w:p>
             <w:pPr>
+              <w:cnfStyle w:val="000000100000" w:firstRow="0" w:lastRow="0" w:firstColumn="0" w:lastColumn="0" w:oddVBand="0" w:evenVBand="0" w:oddHBand="1" w:evenHBand="0" w:firstRowFirstColumn="0" w:firstRowLastColumn="0" w:lastRowFirstColumn="0" w:lastRowLastColumn="0"/>
+            </w:pPr>
+          </w:p>
+        </w:tc>
+        <w:tc>
+          <w:tcPr>
+            <w:tcW w:w="2769" w:type="dxa"/>
+            <w:vMerge/>
+            <w:tcBorders>
+              <w:bottom w:val="single" w:sz="2" w:space="0" w:color="666666" w:themeColor="text1" w:themeTint="99"/>
+            </w:tcBorders>
+          </w:tcPr>
+          <w:p>
+            <w:pPr>
+              <w:cnfStyle w:val="000000100000" w:firstRow="0" w:lastRow="0" w:firstColumn="0" w:lastColumn="0" w:oddVBand="0" w:evenVBand="0" w:oddHBand="1" w:evenHBand="0" w:firstRowFirstColumn="0" w:firstRowLastColumn="0" w:lastRowFirstColumn="0" w:lastRowLastColumn="0"/>
+            </w:pPr>
+          </w:p>
+        </w:tc>
+        <w:tc>
+          <w:tcPr>
+            <w:tcW w:w="3558" w:type="dxa"/>
+            <w:tcBorders>
+              <w:bottom w:val="single" w:sz="2" w:space="0" w:color="666666" w:themeColor="text1" w:themeTint="99"/>
+            </w:tcBorders>
+          </w:tcPr>
+          <w:p>
+            <w:pPr>
+              <w:cnfStyle w:val="000000100000" w:firstRow="0" w:lastRow="0" w:firstColumn="0" w:lastColumn="0" w:oddVBand="0" w:evenVBand="0" w:oddHBand="1" w:evenHBand="0" w:firstRowFirstColumn="0" w:firstRowLastColumn="0" w:lastRowFirstColumn="0" w:lastRowLastColumn="0"/>
+            </w:pPr>
+            <w:r>
+              <w:t>FC1.0 – The LED indicates a New Message state.</w:t>
+            </w:r>
+          </w:p>
+          <w:p>
+            <w:pPr>
+              <w:cnfStyle w:val="000000100000" w:firstRow="0" w:lastRow="0" w:firstColumn="0" w:lastColumn="0" w:oddVBand="0" w:evenVBand="0" w:oddHBand="1" w:evenHBand="0" w:firstRowFirstColumn="0" w:firstRowLastColumn="0" w:lastRowFirstColumn="0" w:lastRowLastColumn="0"/>
+            </w:pPr>
+          </w:p>
+        </w:tc>
+        <w:tc>
+          <w:tcPr>
+            <w:tcW w:w="1336" w:type="dxa"/>
+            <w:tcBorders>
+              <w:bottom w:val="single" w:sz="2" w:space="0" w:color="666666" w:themeColor="text1" w:themeTint="99"/>
+            </w:tcBorders>
+          </w:tcPr>
+          <w:p>
+            <w:pPr>
+              <w:cnfStyle w:val="000000100000" w:firstRow="0" w:lastRow="0" w:firstColumn="0" w:lastColumn="0" w:oddVBand="0" w:evenVBand="0" w:oddHBand="1" w:evenHBand="0" w:firstRowFirstColumn="0" w:firstRowLastColumn="0" w:lastRowFirstColumn="0" w:lastRowLastColumn="0"/>
+            </w:pPr>
+            <w:r>
+              <w:t>C</w:t>
+            </w:r>
+          </w:p>
+        </w:tc>
+      </w:tr>
+      <w:tr>
+        <w:tc>
+          <w:tcPr>
+            <w:cnfStyle w:val="001000000000" w:firstRow="0" w:lastRow="0" w:firstColumn="1" w:lastColumn="0" w:oddVBand="0" w:evenVBand="0" w:oddHBand="0" w:evenHBand="0" w:firstRowFirstColumn="0" w:firstRowLastColumn="0" w:lastRowFirstColumn="0" w:lastRowLastColumn="0"/>
+            <w:tcW w:w="2528" w:type="dxa"/>
+            <w:vMerge/>
+          </w:tcPr>
+          <w:p/>
+        </w:tc>
+        <w:tc>
+          <w:tcPr>
+            <w:tcW w:w="2769" w:type="dxa"/>
+            <w:vMerge/>
+          </w:tcPr>
+          <w:p>
+            <w:pPr>
               <w:cnfStyle w:val="000000000000" w:firstRow="0" w:lastRow="0" w:firstColumn="0" w:lastColumn="0" w:oddVBand="0" w:evenVBand="0" w:oddHBand="0" w:evenHBand="0" w:firstRowFirstColumn="0" w:firstRowLastColumn="0" w:lastRowFirstColumn="0" w:lastRowLastColumn="0"/>
             </w:pPr>
-            <w:r>
-              <w:t>F1 – An RGB LED indicates the state the hardware is in with different colours (Passive, New message Available, Active, Waiting, Low battery)</w:t>
-            </w:r>
-          </w:p>
-        </w:tc>
-        <w:tc>
-          <w:tcPr>
-            <w:tcW w:w="3238" w:type="dxa"/>
+          </w:p>
+        </w:tc>
+        <w:tc>
+          <w:tcPr>
+            <w:tcW w:w="2769" w:type="dxa"/>
+            <w:vMerge/>
           </w:tcPr>
           <w:p>
             <w:pPr>
               <w:cnfStyle w:val="000000000000" w:firstRow="0" w:lastRow="0" w:firstColumn="0" w:lastColumn="0" w:oddVBand="0" w:evenVBand="0" w:oddHBand="0" w:evenHBand="0" w:firstRowFirstColumn="0" w:firstRowLastColumn="0" w:lastRowFirstColumn="0" w:lastRowLastColumn="0"/>
             </w:pPr>
-            <w:r>
-              <w:t>T1.0 - - Measure node current draw when access point is up and when it is down.</w:t>
-            </w:r>
-          </w:p>
-        </w:tc>
-        <w:tc>
-          <w:tcPr>
-            <w:tcW w:w="3238" w:type="dxa"/>
+          </w:p>
+        </w:tc>
+        <w:tc>
+          <w:tcPr>
+            <w:tcW w:w="3558" w:type="dxa"/>
           </w:tcPr>
           <w:p>
             <w:pPr>
               <w:cnfStyle w:val="000000000000" w:firstRow="0" w:lastRow="0" w:firstColumn="0" w:lastColumn="0" w:oddVBand="0" w:evenVBand="0" w:oddHBand="0" w:evenHBand="0" w:firstRowFirstColumn="0" w:firstRowLastColumn="0" w:lastRowFirstColumn="0" w:lastRowLastColumn="0"/>
             </w:pPr>
             <w:r>
-              <w:t>C1 – The current draw in AP down mode is less than the current draw in active mode.</w:t>
-            </w:r>
-          </w:p>
+              <w:t>FC1.1 – The LED indicates low voltage.</w:t>
+            </w:r>
+          </w:p>
+        </w:tc>
+        <w:tc>
+          <w:tcPr>
+            <w:tcW w:w="1336" w:type="dxa"/>
+          </w:tcPr>
           <w:p>
             <w:pPr>
               <w:cnfStyle w:val="000000000000" w:firstRow="0" w:lastRow="0" w:firstColumn="0" w:lastColumn="0" w:oddVBand="0" w:evenVBand="0" w:oddHBand="0" w:evenHBand="0" w:firstRowFirstColumn="0" w:firstRowLastColumn="0" w:lastRowFirstColumn="0" w:lastRowLastColumn="0"/>
             </w:pPr>
             <w:r>
-              <w:t>FC1.0 – The LED indicates a New Message state.</w:t>
-            </w:r>
-          </w:p>
-          <w:p>
-            <w:pPr>
-              <w:cnfStyle w:val="000000000000" w:firstRow="0" w:lastRow="0" w:firstColumn="0" w:lastColumn="0" w:oddVBand="0" w:evenVBand="0" w:oddHBand="0" w:evenHBand="0" w:firstRowFirstColumn="0" w:firstRowLastColumn="0" w:lastRowFirstColumn="0" w:lastRowLastColumn="0"/>
-            </w:pPr>
-            <w:r>
-              <w:t>FC1.1 – The LED indicates low voltage.</w:t>
+              <w:t>NC</w:t>
             </w:r>
           </w:p>
         </w:tc>
       </w:tr>
     </w:tbl>
     <w:p/>
-    <w:p/>
-    <w:p/>
     <w:p>
       <w:pPr>
         <w:pStyle w:val="Heading2"/>
@@ -6242,10 +6919,7 @@
       </w:r>
       <w:bookmarkEnd w:id="25"/>
       <w:r>
-        <w:t>4</w:t>
-      </w:r>
-      <w:r>
-        <w:t>: A legend describing the syntax used for the reference numbers.</w:t>
+        <w:t>4: A legend describing the syntax used for the reference numbers.</w:t>
       </w:r>
     </w:p>
     <w:tbl>
@@ -6258,7 +6932,7 @@
         <w:gridCol w:w="2195"/>
         <w:gridCol w:w="2219"/>
         <w:gridCol w:w="2214"/>
-        <w:gridCol w:w="2214"/>
+        <w:gridCol w:w="1452"/>
       </w:tblGrid>
       <w:tr>
         <w:trPr>
@@ -6267,7 +6941,7 @@
         <w:tc>
           <w:tcPr>
             <w:cnfStyle w:val="001000000000" w:firstRow="0" w:lastRow="0" w:firstColumn="1" w:lastColumn="0" w:oddVBand="0" w:evenVBand="0" w:oddHBand="0" w:evenHBand="0" w:firstRowFirstColumn="0" w:firstRowLastColumn="0" w:lastRowFirstColumn="0" w:lastRowLastColumn="0"/>
-            <w:tcW w:w="3237" w:type="dxa"/>
+            <w:tcW w:w="2195" w:type="dxa"/>
           </w:tcPr>
           <w:p>
             <w:r>
@@ -6277,7 +6951,7 @@
         </w:tc>
         <w:tc>
           <w:tcPr>
-            <w:tcW w:w="3237" w:type="dxa"/>
+            <w:tcW w:w="2219" w:type="dxa"/>
           </w:tcPr>
           <w:p>
             <w:pPr>
@@ -6290,7 +6964,7 @@
         </w:tc>
         <w:tc>
           <w:tcPr>
-            <w:tcW w:w="3238" w:type="dxa"/>
+            <w:tcW w:w="2214" w:type="dxa"/>
           </w:tcPr>
           <w:p>
             <w:pPr>
@@ -6303,7 +6977,7 @@
         </w:tc>
         <w:tc>
           <w:tcPr>
-            <w:tcW w:w="3238" w:type="dxa"/>
+            <w:tcW w:w="1452" w:type="dxa"/>
           </w:tcPr>
           <w:p>
             <w:pPr>
@@ -6322,7 +6996,7 @@
         <w:tc>
           <w:tcPr>
             <w:cnfStyle w:val="001000000000" w:firstRow="0" w:lastRow="0" w:firstColumn="1" w:lastColumn="0" w:oddVBand="0" w:evenVBand="0" w:oddHBand="0" w:evenHBand="0" w:firstRowFirstColumn="0" w:firstRowLastColumn="0" w:lastRowFirstColumn="0" w:lastRowLastColumn="0"/>
-            <w:tcW w:w="3237" w:type="dxa"/>
+            <w:tcW w:w="2195" w:type="dxa"/>
           </w:tcPr>
           <w:p>
             <w:pPr>
@@ -6352,7 +7026,7 @@
         </w:tc>
         <w:tc>
           <w:tcPr>
-            <w:tcW w:w="3237" w:type="dxa"/>
+            <w:tcW w:w="2219" w:type="dxa"/>
           </w:tcPr>
           <w:p>
             <w:pPr>
@@ -6408,7 +7082,7 @@
         </w:tc>
         <w:tc>
           <w:tcPr>
-            <w:tcW w:w="3238" w:type="dxa"/>
+            <w:tcW w:w="2214" w:type="dxa"/>
           </w:tcPr>
           <w:p>
             <w:pPr>
@@ -6455,7 +7129,7 @@
         </w:tc>
         <w:tc>
           <w:tcPr>
-            <w:tcW w:w="3238" w:type="dxa"/>
+            <w:tcW w:w="1452" w:type="dxa"/>
           </w:tcPr>
           <w:p>
             <w:pPr>

</xml_diff>